<commit_message>
Actualizada documentacion con referencia a la issue numero 9
</commit_message>
<xml_diff>
--- a/documentación/Documentación cabina telegram.docx
+++ b/documentación/Documentación cabina telegram.docx
@@ -505,7 +505,7 @@
                                     </w:rPr>
                                     <w:alias w:val="Descripción breve"/>
                                     <w:tag w:val=""/>
-                                    <w:id w:val="1375273687"/>
+                                    <w:id w:val="965092776"/>
                                     <w:dataBinding w:prefixMappings="xmlns:ns0='http://schemas.microsoft.com/office/2006/coverPageProps' " w:xpath="/ns0:CoverPageProperties[1]/ns0:Abstract[1]" w:storeItemID="{55AF091B-3C7A-41E3-B477-F2FDAA23CFDA}"/>
                                     <w:text w:multiLine="1"/>
                                   </w:sdtPr>
@@ -517,25 +517,7 @@
                                         <w:sz w:val="24"/>
                                         <w:szCs w:val="24"/>
                                       </w:rPr>
-                                      <w:t>Cordero Vela</w:t>
-                                    </w:r>
-                                    <w:r>
-                                      <w:rPr>
-                                        <w:rFonts w:ascii="inherit" w:eastAsia="Times New Roman" w:hAnsi="inherit" w:cs="Helvetica"/>
-                                        <w:color w:val="737F8D"/>
-                                        <w:sz w:val="24"/>
-                                        <w:szCs w:val="24"/>
-                                      </w:rPr>
-                                      <w:t xml:space="preserve">, </w:t>
-                                    </w:r>
-                                    <w:r>
-                                      <w:rPr>
-                                        <w:rFonts w:ascii="inherit" w:eastAsia="Times New Roman" w:hAnsi="inherit" w:cs="Helvetica"/>
-                                        <w:color w:val="737F8D"/>
-                                        <w:sz w:val="24"/>
-                                        <w:szCs w:val="24"/>
-                                      </w:rPr>
-                                      <w:t>Francisco Manuel</w:t>
+                                      <w:t>Cordero Vela, Francisco Manuel</w:t>
                                     </w:r>
                                     <w:r>
                                       <w:rPr>
@@ -545,14 +527,6 @@
                                         <w:szCs w:val="24"/>
                                       </w:rPr>
                                       <w:br/>
-                                    </w:r>
-                                    <w:r>
-                                      <w:rPr>
-                                        <w:rFonts w:ascii="inherit" w:eastAsia="Times New Roman" w:hAnsi="inherit" w:cs="Helvetica"/>
-                                        <w:color w:val="737F8D"/>
-                                        <w:sz w:val="24"/>
-                                        <w:szCs w:val="24"/>
-                                      </w:rPr>
                                       <w:t>Lázaro Domínguez</w:t>
                                     </w:r>
                                   </w:sdtContent>
@@ -602,9 +576,10 @@
                                   <w:pStyle w:val="Sinespaciado"/>
                                   <w:jc w:val="right"/>
                                   <w:rPr>
-                                    <w:color w:val="595959" w:themeColor="text1" w:themeTint="A6"/>
-                                    <w:sz w:val="20"/>
-                                    <w:szCs w:val="20"/>
+                                    <w:rFonts w:ascii="inherit" w:eastAsia="Times New Roman" w:hAnsi="inherit" w:cs="Helvetica"/>
+                                    <w:color w:val="737F8D"/>
+                                    <w:sz w:val="24"/>
+                                    <w:szCs w:val="24"/>
                                   </w:rPr>
                                 </w:pPr>
                                 <w:r>
@@ -626,6 +601,47 @@
                                   </w:rPr>
                                   <w:t xml:space="preserve"> </w:t>
                                 </w:r>
+                                <w:r>
+                                  <w:rPr>
+                                    <w:rFonts w:ascii="inherit" w:eastAsia="Times New Roman" w:hAnsi="inherit" w:cs="Helvetica"/>
+                                    <w:color w:val="737F8D"/>
+                                    <w:sz w:val="24"/>
+                                    <w:szCs w:val="24"/>
+                                  </w:rPr>
+                                  <w:t xml:space="preserve"> </w:t>
+                                </w:r>
+                              </w:p>
+                              <w:p>
+                                <w:pPr>
+                                  <w:pStyle w:val="Sinespaciado"/>
+                                  <w:jc w:val="right"/>
+                                  <w:rPr>
+                                    <w:rFonts w:ascii="inherit" w:eastAsia="Times New Roman" w:hAnsi="inherit" w:cs="Helvetica"/>
+                                    <w:color w:val="737F8D"/>
+                                    <w:sz w:val="24"/>
+                                    <w:szCs w:val="24"/>
+                                  </w:rPr>
+                                </w:pPr>
+                                <w:r>
+                                  <w:rPr>
+                                    <w:rFonts w:ascii="inherit" w:eastAsia="Times New Roman" w:hAnsi="inherit" w:cs="Helvetica"/>
+                                    <w:color w:val="737F8D"/>
+                                    <w:sz w:val="24"/>
+                                    <w:szCs w:val="24"/>
+                                  </w:rPr>
+                                  <w:t>Romero Adame, José Ángel</w:t>
+                                </w:r>
+                              </w:p>
+                              <w:p>
+                                <w:pPr>
+                                  <w:pStyle w:val="Sinespaciado"/>
+                                  <w:jc w:val="right"/>
+                                  <w:rPr>
+                                    <w:color w:val="595959" w:themeColor="text1" w:themeTint="A6"/>
+                                    <w:sz w:val="20"/>
+                                    <w:szCs w:val="20"/>
+                                  </w:rPr>
+                                </w:pPr>
                                 <w:r>
                                   <w:rPr>
                                     <w:rFonts w:ascii="inherit" w:eastAsia="Times New Roman" w:hAnsi="inherit" w:cs="Helvetica"/>
@@ -701,7 +717,7 @@
                               </w:rPr>
                               <w:alias w:val="Descripción breve"/>
                               <w:tag w:val=""/>
-                              <w:id w:val="1375273687"/>
+                              <w:id w:val="965092776"/>
                               <w:dataBinding w:prefixMappings="xmlns:ns0='http://schemas.microsoft.com/office/2006/coverPageProps' " w:xpath="/ns0:CoverPageProperties[1]/ns0:Abstract[1]" w:storeItemID="{55AF091B-3C7A-41E3-B477-F2FDAA23CFDA}"/>
                               <w:text w:multiLine="1"/>
                             </w:sdtPr>
@@ -713,25 +729,7 @@
                                   <w:sz w:val="24"/>
                                   <w:szCs w:val="24"/>
                                 </w:rPr>
-                                <w:t>Cordero Vela</w:t>
-                              </w:r>
-                              <w:r>
-                                <w:rPr>
-                                  <w:rFonts w:ascii="inherit" w:eastAsia="Times New Roman" w:hAnsi="inherit" w:cs="Helvetica"/>
-                                  <w:color w:val="737F8D"/>
-                                  <w:sz w:val="24"/>
-                                  <w:szCs w:val="24"/>
-                                </w:rPr>
-                                <w:t xml:space="preserve">, </w:t>
-                              </w:r>
-                              <w:r>
-                                <w:rPr>
-                                  <w:rFonts w:ascii="inherit" w:eastAsia="Times New Roman" w:hAnsi="inherit" w:cs="Helvetica"/>
-                                  <w:color w:val="737F8D"/>
-                                  <w:sz w:val="24"/>
-                                  <w:szCs w:val="24"/>
-                                </w:rPr>
-                                <w:t>Francisco Manuel</w:t>
+                                <w:t>Cordero Vela, Francisco Manuel</w:t>
                               </w:r>
                               <w:r>
                                 <w:rPr>
@@ -741,14 +739,6 @@
                                   <w:szCs w:val="24"/>
                                 </w:rPr>
                                 <w:br/>
-                              </w:r>
-                              <w:r>
-                                <w:rPr>
-                                  <w:rFonts w:ascii="inherit" w:eastAsia="Times New Roman" w:hAnsi="inherit" w:cs="Helvetica"/>
-                                  <w:color w:val="737F8D"/>
-                                  <w:sz w:val="24"/>
-                                  <w:szCs w:val="24"/>
-                                </w:rPr>
                                 <w:t>Lázaro Domínguez</w:t>
                               </w:r>
                             </w:sdtContent>
@@ -798,9 +788,10 @@
                             <w:pStyle w:val="Sinespaciado"/>
                             <w:jc w:val="right"/>
                             <w:rPr>
-                              <w:color w:val="595959" w:themeColor="text1" w:themeTint="A6"/>
-                              <w:sz w:val="20"/>
-                              <w:szCs w:val="20"/>
+                              <w:rFonts w:ascii="inherit" w:eastAsia="Times New Roman" w:hAnsi="inherit" w:cs="Helvetica"/>
+                              <w:color w:val="737F8D"/>
+                              <w:sz w:val="24"/>
+                              <w:szCs w:val="24"/>
                             </w:rPr>
                           </w:pPr>
                           <w:r>
@@ -822,6 +813,47 @@
                             </w:rPr>
                             <w:t xml:space="preserve"> </w:t>
                           </w:r>
+                          <w:r>
+                            <w:rPr>
+                              <w:rFonts w:ascii="inherit" w:eastAsia="Times New Roman" w:hAnsi="inherit" w:cs="Helvetica"/>
+                              <w:color w:val="737F8D"/>
+                              <w:sz w:val="24"/>
+                              <w:szCs w:val="24"/>
+                            </w:rPr>
+                            <w:t xml:space="preserve"> </w:t>
+                          </w:r>
+                        </w:p>
+                        <w:p>
+                          <w:pPr>
+                            <w:pStyle w:val="Sinespaciado"/>
+                            <w:jc w:val="right"/>
+                            <w:rPr>
+                              <w:rFonts w:ascii="inherit" w:eastAsia="Times New Roman" w:hAnsi="inherit" w:cs="Helvetica"/>
+                              <w:color w:val="737F8D"/>
+                              <w:sz w:val="24"/>
+                              <w:szCs w:val="24"/>
+                            </w:rPr>
+                          </w:pPr>
+                          <w:r>
+                            <w:rPr>
+                              <w:rFonts w:ascii="inherit" w:eastAsia="Times New Roman" w:hAnsi="inherit" w:cs="Helvetica"/>
+                              <w:color w:val="737F8D"/>
+                              <w:sz w:val="24"/>
+                              <w:szCs w:val="24"/>
+                            </w:rPr>
+                            <w:t>Romero Adame, José Ángel</w:t>
+                          </w:r>
+                        </w:p>
+                        <w:p>
+                          <w:pPr>
+                            <w:pStyle w:val="Sinespaciado"/>
+                            <w:jc w:val="right"/>
+                            <w:rPr>
+                              <w:color w:val="595959" w:themeColor="text1" w:themeTint="A6"/>
+                              <w:sz w:val="20"/>
+                              <w:szCs w:val="20"/>
+                            </w:rPr>
+                          </w:pPr>
                           <w:r>
                             <w:rPr>
                               <w:rFonts w:ascii="inherit" w:eastAsia="Times New Roman" w:hAnsi="inherit" w:cs="Helvetica"/>
@@ -3028,6 +3060,7 @@
           </w:tcPr>
           <w:p>
             <w:pPr>
+              <w:jc w:val="center"/>
               <w:cnfStyle w:val="000000100000" w:firstRow="0" w:lastRow="0" w:firstColumn="0" w:lastColumn="0" w:oddVBand="0" w:evenVBand="0" w:oddHBand="1" w:evenHBand="0" w:firstRowFirstColumn="0" w:firstRowLastColumn="0" w:lastRowFirstColumn="0" w:lastRowLastColumn="0"/>
             </w:pPr>
             <w:r>
@@ -3134,7 +3167,14 @@
             <w:cnfStyle w:val="001000000000" w:firstRow="0" w:lastRow="0" w:firstColumn="1" w:lastColumn="0" w:oddVBand="0" w:evenVBand="0" w:oddHBand="0" w:evenHBand="0" w:firstRowFirstColumn="0" w:firstRowLastColumn="0" w:lastRowFirstColumn="0" w:lastRowLastColumn="0"/>
             <w:tcW w:w="2123" w:type="dxa"/>
           </w:tcPr>
-          <w:p/>
+          <w:p>
+            <w:pPr>
+              <w:jc w:val="center"/>
+            </w:pPr>
+            <w:r>
+              <w:t>1.0.2</w:t>
+            </w:r>
+          </w:p>
         </w:tc>
         <w:tc>
           <w:tcPr>
@@ -3142,8 +3182,26 @@
           </w:tcPr>
           <w:p>
             <w:pPr>
+              <w:jc w:val="center"/>
               <w:cnfStyle w:val="000000100000" w:firstRow="0" w:lastRow="0" w:firstColumn="0" w:lastColumn="0" w:oddVBand="0" w:evenVBand="0" w:oddHBand="1" w:evenHBand="0" w:firstRowFirstColumn="0" w:firstRowLastColumn="0" w:lastRowFirstColumn="0" w:lastRowLastColumn="0"/>
             </w:pPr>
+            <w:r>
+              <w:t>Miguel Ángel Mogrovejo Campero</w:t>
+            </w:r>
+          </w:p>
+        </w:tc>
+        <w:tc>
+          <w:tcPr>
+            <w:tcW w:w="2124" w:type="dxa"/>
+          </w:tcPr>
+          <w:p>
+            <w:pPr>
+              <w:jc w:val="center"/>
+              <w:cnfStyle w:val="000000100000" w:firstRow="0" w:lastRow="0" w:firstColumn="0" w:lastColumn="0" w:oddVBand="0" w:evenVBand="0" w:oddHBand="1" w:evenHBand="0" w:firstRowFirstColumn="0" w:firstRowLastColumn="0" w:lastRowFirstColumn="0" w:lastRowLastColumn="0"/>
+            </w:pPr>
+            <w:r>
+              <w:t>16/12/2017</w:t>
+            </w:r>
           </w:p>
         </w:tc>
         <w:tc>
@@ -3154,16 +3212,9 @@
             <w:pPr>
               <w:cnfStyle w:val="000000100000" w:firstRow="0" w:lastRow="0" w:firstColumn="0" w:lastColumn="0" w:oddVBand="0" w:evenVBand="0" w:oddHBand="1" w:evenHBand="0" w:firstRowFirstColumn="0" w:firstRowLastColumn="0" w:lastRowFirstColumn="0" w:lastRowLastColumn="0"/>
             </w:pPr>
-          </w:p>
-        </w:tc>
-        <w:tc>
-          <w:tcPr>
-            <w:tcW w:w="2124" w:type="dxa"/>
-          </w:tcPr>
-          <w:p>
-            <w:pPr>
-              <w:cnfStyle w:val="000000100000" w:firstRow="0" w:lastRow="0" w:firstColumn="0" w:lastColumn="0" w:oddVBand="0" w:evenVBand="0" w:oddHBand="1" w:evenHBand="0" w:firstRowFirstColumn="0" w:firstRowLastColumn="0" w:lastRowFirstColumn="0" w:lastRowLastColumn="0"/>
-            </w:pPr>
+            <w:r>
+              <w:t>Añadiendo nuevos apartados.</w:t>
+            </w:r>
           </w:p>
         </w:tc>
       </w:tr>
@@ -3246,25 +3297,7 @@
           <w:sz w:val="24"/>
           <w:szCs w:val="24"/>
         </w:rPr>
-        <w:t xml:space="preserve">de la asignatura </w:t>
-      </w:r>
-      <w:proofErr w:type="spellStart"/>
-      <w:r>
-        <w:rPr>
-          <w:rFonts w:cstheme="minorHAnsi"/>
-          <w:sz w:val="24"/>
-          <w:szCs w:val="24"/>
-        </w:rPr>
-        <w:t>Egc</w:t>
-      </w:r>
-      <w:proofErr w:type="spellEnd"/>
-      <w:r>
-        <w:rPr>
-          <w:rFonts w:cstheme="minorHAnsi"/>
-          <w:sz w:val="24"/>
-          <w:szCs w:val="24"/>
-        </w:rPr>
-        <w:t xml:space="preserve"> (</w:t>
+        <w:t>de la asignatura Egc (</w:t>
       </w:r>
       <w:r>
         <w:rPr>
@@ -3294,9 +3327,9 @@
           <w:sz w:val="24"/>
           <w:szCs w:val="24"/>
         </w:rPr>
-        <w:t xml:space="preserve"> decidido utilizar la aplicación </w:t>
-      </w:r>
-      <w:proofErr w:type="spellStart"/>
+        <w:t xml:space="preserve"> decidido utilizar la aplicación telegram que es gratuita y utilizar el servicio de bots que te da esta plataforma, estos bots se pueden programar con </w:t>
+      </w:r>
+      <w:proofErr w:type="gramStart"/>
       <w:r>
         <w:rPr>
           <w:rFonts w:cstheme="minorHAnsi"/>
@@ -3305,9 +3338,9 @@
           <w:sz w:val="24"/>
           <w:szCs w:val="24"/>
         </w:rPr>
-        <w:t>telegram</w:t>
-      </w:r>
-      <w:proofErr w:type="spellEnd"/>
+        <w:t>una api</w:t>
+      </w:r>
+      <w:proofErr w:type="gramEnd"/>
       <w:r>
         <w:rPr>
           <w:rFonts w:cstheme="minorHAnsi"/>
@@ -3316,9 +3349,8 @@
           <w:sz w:val="24"/>
           <w:szCs w:val="24"/>
         </w:rPr>
-        <w:t xml:space="preserve"> que es gratuita y utilizar el servicio de </w:t>
-      </w:r>
-      <w:proofErr w:type="spellStart"/>
+        <w:t xml:space="preserve"> abierta</w:t>
+      </w:r>
       <w:r>
         <w:rPr>
           <w:rFonts w:cstheme="minorHAnsi"/>
@@ -3327,85 +3359,8 @@
           <w:sz w:val="24"/>
           <w:szCs w:val="24"/>
         </w:rPr>
-        <w:t>bots</w:t>
-      </w:r>
-      <w:proofErr w:type="spellEnd"/>
-      <w:r>
-        <w:rPr>
-          <w:rFonts w:cstheme="minorHAnsi"/>
-          <w:bCs/>
-          <w:color w:val="000000"/>
-          <w:sz w:val="24"/>
-          <w:szCs w:val="24"/>
-        </w:rPr>
-        <w:t xml:space="preserve"> que te da esta plataforma, estos </w:t>
-      </w:r>
-      <w:proofErr w:type="spellStart"/>
-      <w:r>
-        <w:rPr>
-          <w:rFonts w:cstheme="minorHAnsi"/>
-          <w:bCs/>
-          <w:color w:val="000000"/>
-          <w:sz w:val="24"/>
-          <w:szCs w:val="24"/>
-        </w:rPr>
-        <w:t>bots</w:t>
-      </w:r>
-      <w:proofErr w:type="spellEnd"/>
-      <w:r>
-        <w:rPr>
-          <w:rFonts w:cstheme="minorHAnsi"/>
-          <w:bCs/>
-          <w:color w:val="000000"/>
-          <w:sz w:val="24"/>
-          <w:szCs w:val="24"/>
-        </w:rPr>
-        <w:t xml:space="preserve"> se pueden programar con </w:t>
-      </w:r>
-      <w:proofErr w:type="gramStart"/>
-      <w:r>
-        <w:rPr>
-          <w:rFonts w:cstheme="minorHAnsi"/>
-          <w:bCs/>
-          <w:color w:val="000000"/>
-          <w:sz w:val="24"/>
-          <w:szCs w:val="24"/>
-        </w:rPr>
-        <w:t>una api</w:t>
-      </w:r>
-      <w:proofErr w:type="gramEnd"/>
-      <w:r>
-        <w:rPr>
-          <w:rFonts w:cstheme="minorHAnsi"/>
-          <w:bCs/>
-          <w:color w:val="000000"/>
-          <w:sz w:val="24"/>
-          <w:szCs w:val="24"/>
-        </w:rPr>
-        <w:t xml:space="preserve"> abierta</w:t>
-      </w:r>
-      <w:r>
-        <w:rPr>
-          <w:rFonts w:cstheme="minorHAnsi"/>
-          <w:bCs/>
-          <w:color w:val="000000"/>
-          <w:sz w:val="24"/>
-          <w:szCs w:val="24"/>
-        </w:rPr>
-        <w:t xml:space="preserve"> que te ofrece </w:t>
-      </w:r>
-      <w:proofErr w:type="spellStart"/>
-      <w:r>
-        <w:rPr>
-          <w:rFonts w:cstheme="minorHAnsi"/>
-          <w:bCs/>
-          <w:color w:val="000000"/>
-          <w:sz w:val="24"/>
-          <w:szCs w:val="24"/>
-        </w:rPr>
-        <w:t>telegram</w:t>
-      </w:r>
-      <w:proofErr w:type="spellEnd"/>
+        <w:t xml:space="preserve"> que te ofrece telegram</w:t>
+      </w:r>
       <w:r>
         <w:rPr>
           <w:rFonts w:cstheme="minorHAnsi"/>
@@ -3497,43 +3452,7 @@
           <w:sz w:val="24"/>
           <w:szCs w:val="24"/>
         </w:rPr>
-        <w:t xml:space="preserve">Para la comunicación entre el grupo usamos </w:t>
-      </w:r>
-      <w:proofErr w:type="spellStart"/>
-      <w:r>
-        <w:rPr>
-          <w:rFonts w:cstheme="minorHAnsi"/>
-          <w:sz w:val="24"/>
-          <w:szCs w:val="24"/>
-        </w:rPr>
-        <w:t>Discord</w:t>
-      </w:r>
-      <w:proofErr w:type="spellEnd"/>
-      <w:r>
-        <w:rPr>
-          <w:rFonts w:cstheme="minorHAnsi"/>
-          <w:sz w:val="24"/>
-          <w:szCs w:val="24"/>
-        </w:rPr>
-        <w:t xml:space="preserve"> y </w:t>
-      </w:r>
-      <w:proofErr w:type="spellStart"/>
-      <w:r>
-        <w:rPr>
-          <w:rFonts w:cstheme="minorHAnsi"/>
-          <w:sz w:val="24"/>
-          <w:szCs w:val="24"/>
-        </w:rPr>
-        <w:t>Telegram</w:t>
-      </w:r>
-      <w:proofErr w:type="spellEnd"/>
-      <w:r>
-        <w:rPr>
-          <w:rFonts w:cstheme="minorHAnsi"/>
-          <w:sz w:val="24"/>
-          <w:szCs w:val="24"/>
-        </w:rPr>
-        <w:t>.</w:t>
+        <w:t>Para la comunicación entre el grupo usamos Discord y Telegram.</w:t>
       </w:r>
     </w:p>
     <w:p>
@@ -3577,35 +3496,8 @@
           <w:sz w:val="24"/>
           <w:szCs w:val="24"/>
         </w:rPr>
-        <w:t xml:space="preserve">Para la Implementación usamos </w:t>
-      </w:r>
-      <w:proofErr w:type="spellStart"/>
-      <w:r>
-        <w:rPr>
-          <w:rFonts w:cstheme="minorHAnsi"/>
-          <w:sz w:val="24"/>
-          <w:szCs w:val="24"/>
-        </w:rPr>
-        <w:t>Nodejs</w:t>
-      </w:r>
-      <w:proofErr w:type="spellEnd"/>
-      <w:r>
-        <w:rPr>
-          <w:rFonts w:cstheme="minorHAnsi"/>
-          <w:sz w:val="24"/>
-          <w:szCs w:val="24"/>
-        </w:rPr>
-        <w:t xml:space="preserve">. </w:t>
-      </w:r>
-    </w:p>
-    <w:p>
-      <w:pPr>
-        <w:rPr>
-          <w:rFonts w:cstheme="minorHAnsi"/>
-          <w:sz w:val="24"/>
-          <w:szCs w:val="24"/>
-        </w:rPr>
-      </w:pPr>
+        <w:t xml:space="preserve">Para la Implementación usamos Nodejs. </w:t>
+      </w:r>
     </w:p>
     <w:p>
       <w:pPr>
@@ -3619,6 +3511,102 @@
           <w:szCs w:val="40"/>
         </w:rPr>
       </w:pPr>
+      <w:r>
+        <w:rPr>
+          <w:sz w:val="40"/>
+          <w:szCs w:val="40"/>
+        </w:rPr>
+        <w:t>Funcionalidad del bot</w:t>
+      </w:r>
+    </w:p>
+    <w:p/>
+    <w:p>
+      <w:pPr>
+        <w:rPr>
+          <w:sz w:val="24"/>
+          <w:szCs w:val="24"/>
+        </w:rPr>
+      </w:pPr>
+      <w:r>
+        <w:rPr>
+          <w:sz w:val="24"/>
+          <w:szCs w:val="24"/>
+        </w:rPr>
+        <w:t>Nuestra idea principal es que el bot tenga las siguientes funcionalidades:</w:t>
+      </w:r>
+    </w:p>
+    <w:p>
+      <w:pPr>
+        <w:pStyle w:val="Prrafodelista"/>
+        <w:numPr>
+          <w:ilvl w:val="0"/>
+          <w:numId w:val="8"/>
+        </w:numPr>
+        <w:rPr>
+          <w:sz w:val="24"/>
+          <w:szCs w:val="24"/>
+        </w:rPr>
+      </w:pPr>
+      <w:r>
+        <w:rPr>
+          <w:sz w:val="24"/>
+          <w:szCs w:val="24"/>
+        </w:rPr>
+        <w:t>Una funcionalidad que sirva para listar las encuetas existentes, para que el usuario puede elegir la encueta en la que quiere participar.</w:t>
+      </w:r>
+    </w:p>
+    <w:p>
+      <w:pPr>
+        <w:pStyle w:val="Prrafodelista"/>
+        <w:numPr>
+          <w:ilvl w:val="0"/>
+          <w:numId w:val="8"/>
+        </w:numPr>
+        <w:rPr>
+          <w:sz w:val="24"/>
+          <w:szCs w:val="24"/>
+        </w:rPr>
+      </w:pPr>
+      <w:r>
+        <w:rPr>
+          <w:sz w:val="24"/>
+          <w:szCs w:val="24"/>
+        </w:rPr>
+        <w:t>Una funcionalidad que liste todas las preguntas con sus respuestas de una de las encuestas, una vez hecho esto el usuario podrá seleccionar las respuestas de las distintas preguntas que se le mostraran por pantalla.</w:t>
+      </w:r>
+    </w:p>
+    <w:p>
+      <w:pPr>
+        <w:pStyle w:val="Prrafodelista"/>
+        <w:numPr>
+          <w:ilvl w:val="0"/>
+          <w:numId w:val="8"/>
+        </w:numPr>
+        <w:rPr>
+          <w:sz w:val="24"/>
+          <w:szCs w:val="24"/>
+        </w:rPr>
+      </w:pPr>
+      <w:r>
+        <w:rPr>
+          <w:sz w:val="24"/>
+          <w:szCs w:val="24"/>
+        </w:rPr>
+        <w:t>Una funcionalidad que envié dichas respuestas para luego ser almacenadas y tratadas, cuando el usuario terminé su encuesta podrá usar un comando para enviar las respuestas seleccionadas a las preguntas.</w:t>
+      </w:r>
+    </w:p>
+    <w:p>
+      <w:pPr>
+        <w:pStyle w:val="Ttulo1"/>
+        <w:numPr>
+          <w:ilvl w:val="0"/>
+          <w:numId w:val="1"/>
+        </w:numPr>
+        <w:rPr>
+          <w:sz w:val="40"/>
+          <w:szCs w:val="40"/>
+        </w:rPr>
+      </w:pPr>
       <w:bookmarkStart w:id="2" w:name="_Toc501194206"/>
       <w:r>
         <w:rPr>
@@ -3692,21 +3680,7 @@
         <w:rPr>
           <w:rFonts w:asciiTheme="minorHAnsi" w:hAnsiTheme="minorHAnsi" w:cstheme="minorHAnsi"/>
         </w:rPr>
-        <w:t xml:space="preserve"> ya que así se nos enseñó en las prácticas de la signatura </w:t>
-      </w:r>
-      <w:proofErr w:type="spellStart"/>
-      <w:r>
-        <w:rPr>
-          <w:rFonts w:asciiTheme="minorHAnsi" w:hAnsiTheme="minorHAnsi" w:cstheme="minorHAnsi"/>
-        </w:rPr>
-        <w:t>Egc</w:t>
-      </w:r>
-      <w:proofErr w:type="spellEnd"/>
-      <w:r>
-        <w:rPr>
-          <w:rFonts w:asciiTheme="minorHAnsi" w:hAnsiTheme="minorHAnsi" w:cstheme="minorHAnsi"/>
-        </w:rPr>
-        <w:t xml:space="preserve">. </w:t>
+        <w:t xml:space="preserve"> ya que así se nos enseñó en las prácticas de la signatura Egc. </w:t>
       </w:r>
     </w:p>
     <w:p>
@@ -3768,6 +3742,7 @@
         <w:rPr>
           <w:rFonts w:asciiTheme="minorHAnsi" w:hAnsiTheme="minorHAnsi" w:cstheme="minorHAnsi"/>
         </w:rPr>
+        <w:lastRenderedPageBreak/>
         <w:t>La gestión de ramas en el repositorio remoto y sobre el que se articulará el trabajo del equipo son dos: “</w:t>
       </w:r>
       <w:proofErr w:type="gramStart"/>
@@ -3782,21 +3757,7 @@
         <w:rPr>
           <w:rFonts w:asciiTheme="minorHAnsi" w:hAnsiTheme="minorHAnsi" w:cstheme="minorHAnsi"/>
         </w:rPr>
-        <w:t>” y “</w:t>
-      </w:r>
-      <w:proofErr w:type="spellStart"/>
-      <w:r>
-        <w:rPr>
-          <w:rFonts w:asciiTheme="minorHAnsi" w:hAnsiTheme="minorHAnsi" w:cstheme="minorHAnsi"/>
-        </w:rPr>
-        <w:t>dev</w:t>
-      </w:r>
-      <w:proofErr w:type="spellEnd"/>
-      <w:r>
-        <w:rPr>
-          <w:rFonts w:asciiTheme="minorHAnsi" w:hAnsiTheme="minorHAnsi" w:cstheme="minorHAnsi"/>
-        </w:rPr>
-        <w:t xml:space="preserve">”. </w:t>
+        <w:t xml:space="preserve">” y “dev”. </w:t>
       </w:r>
     </w:p>
     <w:p>
@@ -3838,21 +3799,7 @@
         <w:rPr>
           <w:rFonts w:asciiTheme="minorHAnsi" w:hAnsiTheme="minorHAnsi" w:cstheme="minorHAnsi"/>
         </w:rPr>
-        <w:t xml:space="preserve">: aquí se mantendrán las versiones estables del sistema. La última versión de esta rama será nuestra línea base a la hora de desarrollar el código. Esta rama solo se conecta con la rama </w:t>
-      </w:r>
-      <w:proofErr w:type="spellStart"/>
-      <w:r>
-        <w:rPr>
-          <w:rFonts w:asciiTheme="minorHAnsi" w:hAnsiTheme="minorHAnsi" w:cstheme="minorHAnsi"/>
-        </w:rPr>
-        <w:t>dev</w:t>
-      </w:r>
-      <w:proofErr w:type="spellEnd"/>
-      <w:r>
-        <w:rPr>
-          <w:rFonts w:asciiTheme="minorHAnsi" w:hAnsiTheme="minorHAnsi" w:cstheme="minorHAnsi"/>
-        </w:rPr>
-        <w:t xml:space="preserve">, es decir, solo se pueden obtener modificaciones de esta rama, y no de cualquier forma, sino siguiendo un procedimiento de control de cambios. </w:t>
+        <w:t xml:space="preserve">: aquí se mantendrán las versiones estables del sistema. La última versión de esta rama será nuestra línea base a la hora de desarrollar el código. Esta rama solo se conecta con la rama dev, es decir, solo se pueden obtener modificaciones de esta rama, y no de cualquier forma, sino siguiendo un procedimiento de control de cambios. </w:t>
       </w:r>
     </w:p>
     <w:p>
@@ -3870,16 +3817,8 @@
         <w:rPr>
           <w:rFonts w:asciiTheme="minorHAnsi" w:hAnsiTheme="minorHAnsi" w:cstheme="minorHAnsi"/>
         </w:rPr>
-        <w:t xml:space="preserve">Rama </w:t>
-      </w:r>
-      <w:proofErr w:type="spellStart"/>
-      <w:r>
-        <w:rPr>
-          <w:rFonts w:asciiTheme="minorHAnsi" w:hAnsiTheme="minorHAnsi" w:cstheme="minorHAnsi"/>
-        </w:rPr>
-        <w:t>dev</w:t>
-      </w:r>
-      <w:proofErr w:type="spellEnd"/>
+        <w:t>Rama dev</w:t>
+      </w:r>
       <w:r>
         <w:rPr>
           <w:rFonts w:asciiTheme="minorHAnsi" w:hAnsiTheme="minorHAnsi" w:cstheme="minorHAnsi"/>
@@ -3953,7 +3892,6 @@
           <w:sz w:val="32"/>
           <w:szCs w:val="32"/>
         </w:rPr>
-        <w:lastRenderedPageBreak/>
         <w:t>Procedimientos de gestión de código</w:t>
       </w:r>
       <w:bookmarkEnd w:id="5"/>
@@ -3978,31 +3916,48 @@
         <w:rPr>
           <w:rFonts w:asciiTheme="minorHAnsi" w:hAnsiTheme="minorHAnsi" w:cstheme="minorHAnsi"/>
         </w:rPr>
-        <w:t xml:space="preserve">De forma local, se puede trabajar directamente en la rama </w:t>
-      </w:r>
-      <w:proofErr w:type="spellStart"/>
-      <w:r>
-        <w:rPr>
-          <w:rFonts w:asciiTheme="minorHAnsi" w:hAnsiTheme="minorHAnsi" w:cstheme="minorHAnsi"/>
-        </w:rPr>
-        <w:t>dev</w:t>
-      </w:r>
-      <w:proofErr w:type="spellEnd"/>
-      <w:r>
-        <w:rPr>
-          <w:rFonts w:asciiTheme="minorHAnsi" w:hAnsiTheme="minorHAnsi" w:cstheme="minorHAnsi"/>
-        </w:rPr>
-        <w:t xml:space="preserve"> para cambios menores, pero para el resto de cambios, se define el siguiente procedimiento de gestión de código:</w:t>
+        <w:t>De forma local, se puede trabajar directamente en la rama dev para cambios menores, pero para el resto de cambios, se define el siguiente procedimiento de gestión de código:</w:t>
       </w:r>
     </w:p>
     <w:p>
       <w:pPr>
         <w:pStyle w:val="Default"/>
-        <w:ind w:left="720"/>
-        <w:rPr>
-          <w:rFonts w:asciiTheme="minorHAnsi" w:hAnsiTheme="minorHAnsi" w:cstheme="minorHAnsi"/>
-        </w:rPr>
-      </w:pPr>
+        <w:rPr>
+          <w:rFonts w:asciiTheme="minorHAnsi" w:hAnsiTheme="minorHAnsi" w:cstheme="minorHAnsi"/>
+        </w:rPr>
+      </w:pPr>
+    </w:p>
+    <w:p>
+      <w:pPr>
+        <w:pStyle w:val="Default"/>
+        <w:numPr>
+          <w:ilvl w:val="0"/>
+          <w:numId w:val="10"/>
+        </w:numPr>
+        <w:rPr>
+          <w:rFonts w:asciiTheme="minorHAnsi" w:hAnsiTheme="minorHAnsi" w:cstheme="minorHAnsi"/>
+        </w:rPr>
+      </w:pPr>
+      <w:r>
+        <w:rPr>
+          <w:rFonts w:asciiTheme="minorHAnsi" w:hAnsiTheme="minorHAnsi" w:cstheme="minorHAnsi"/>
+        </w:rPr>
+        <w:t xml:space="preserve">Lo primero que se debe hacer antes de comenzar a trabajar es moverse de la rama </w:t>
+      </w:r>
+      <w:proofErr w:type="gramStart"/>
+      <w:r>
+        <w:rPr>
+          <w:rFonts w:asciiTheme="minorHAnsi" w:hAnsiTheme="minorHAnsi" w:cstheme="minorHAnsi"/>
+        </w:rPr>
+        <w:t>master</w:t>
+      </w:r>
+      <w:proofErr w:type="gramEnd"/>
+      <w:r>
+        <w:rPr>
+          <w:rFonts w:asciiTheme="minorHAnsi" w:hAnsiTheme="minorHAnsi" w:cstheme="minorHAnsi"/>
+        </w:rPr>
+        <w:t xml:space="preserve"> a la rama dev usando el comando: git checkout dev</w:t>
+      </w:r>
     </w:p>
     <w:p>
       <w:pPr>
@@ -4029,17 +3984,8 @@
           <w:rFonts w:asciiTheme="minorHAnsi" w:hAnsiTheme="minorHAnsi" w:cstheme="minorHAnsi"/>
           <w:color w:val="auto"/>
         </w:rPr>
-        <w:t xml:space="preserve">rear una rama nueva a partir de la última versión en </w:t>
-      </w:r>
-      <w:proofErr w:type="spellStart"/>
-      <w:r>
-        <w:rPr>
-          <w:rFonts w:asciiTheme="minorHAnsi" w:hAnsiTheme="minorHAnsi" w:cstheme="minorHAnsi"/>
-          <w:color w:val="auto"/>
-        </w:rPr>
-        <w:t>dev</w:t>
-      </w:r>
-      <w:proofErr w:type="spellEnd"/>
+        <w:t>rear una rama nueva a partir de la última versión en dev</w:t>
+      </w:r>
       <w:r>
         <w:rPr>
           <w:rFonts w:asciiTheme="minorHAnsi" w:hAnsiTheme="minorHAnsi" w:cstheme="minorHAnsi"/>
@@ -4073,23 +4019,7 @@
           <w:rFonts w:asciiTheme="minorHAnsi" w:hAnsiTheme="minorHAnsi" w:cstheme="minorHAnsi"/>
           <w:color w:val="auto"/>
         </w:rPr>
-        <w:t xml:space="preserve">Con cada </w:t>
-      </w:r>
-      <w:proofErr w:type="spellStart"/>
-      <w:r>
-        <w:rPr>
-          <w:rFonts w:asciiTheme="minorHAnsi" w:hAnsiTheme="minorHAnsi" w:cstheme="minorHAnsi"/>
-          <w:color w:val="auto"/>
-        </w:rPr>
-        <w:t>commit</w:t>
-      </w:r>
-      <w:proofErr w:type="spellEnd"/>
-      <w:r>
-        <w:rPr>
-          <w:rFonts w:asciiTheme="minorHAnsi" w:hAnsiTheme="minorHAnsi" w:cstheme="minorHAnsi"/>
-          <w:color w:val="auto"/>
-        </w:rPr>
-        <w:t xml:space="preserve"> s</w:t>
+        <w:t>Con cada commit s</w:t>
       </w:r>
       <w:r>
         <w:rPr>
@@ -4200,23 +4130,7 @@
           <w:rFonts w:asciiTheme="minorHAnsi" w:hAnsiTheme="minorHAnsi" w:cstheme="minorHAnsi"/>
           <w:color w:val="auto"/>
         </w:rPr>
-        <w:t xml:space="preserve">no es necesario que sean subidas al repositorio remoto si es el caso de que se continuará trabajando en esta modificación </w:t>
-      </w:r>
-      <w:proofErr w:type="spellStart"/>
-      <w:r>
-        <w:rPr>
-          <w:rFonts w:asciiTheme="minorHAnsi" w:hAnsiTheme="minorHAnsi" w:cstheme="minorHAnsi"/>
-          <w:color w:val="auto"/>
-        </w:rPr>
-        <w:t>mas</w:t>
-      </w:r>
-      <w:proofErr w:type="spellEnd"/>
-      <w:r>
-        <w:rPr>
-          <w:rFonts w:asciiTheme="minorHAnsi" w:hAnsiTheme="minorHAnsi" w:cstheme="minorHAnsi"/>
-          <w:color w:val="auto"/>
-        </w:rPr>
-        <w:t xml:space="preserve"> adelante, en caso contrario como por ejemplo que no se haya terminado la modificación por encontrar incidencia q no se han sabido resolver, si se deberá subir los cambios al repositorio remoto de esa rama.</w:t>
+        <w:t>no es necesario que sean subidas al repositorio remoto si es el caso de que se continuará trabajando en esta modificación mas adelante, en caso contrario como por ejemplo que no se haya terminado la modificación por encontrar incidencia q no se han sabido resolver, si se deberá subir los cambios al repositorio remoto de esa rama.</w:t>
       </w:r>
     </w:p>
     <w:p>
@@ -4264,46 +4178,14 @@
           <w:rFonts w:asciiTheme="minorHAnsi" w:hAnsiTheme="minorHAnsi" w:cstheme="minorHAnsi"/>
           <w:color w:val="auto"/>
         </w:rPr>
-        <w:t xml:space="preserve">, se debe realizar un </w:t>
-      </w:r>
-      <w:proofErr w:type="spellStart"/>
+        <w:t>, se debe realizar un commit que haga referencia a la resolución de la incidencia o del cambio en cuestión</w:t>
+      </w:r>
       <w:r>
         <w:rPr>
           <w:rFonts w:asciiTheme="minorHAnsi" w:hAnsiTheme="minorHAnsi" w:cstheme="minorHAnsi"/>
           <w:color w:val="auto"/>
         </w:rPr>
-        <w:t>commit</w:t>
-      </w:r>
-      <w:proofErr w:type="spellEnd"/>
-      <w:r>
-        <w:rPr>
-          <w:rFonts w:asciiTheme="minorHAnsi" w:hAnsiTheme="minorHAnsi" w:cstheme="minorHAnsi"/>
-          <w:color w:val="auto"/>
-        </w:rPr>
-        <w:t xml:space="preserve"> que haga referencia a la resolución de la incidencia o del cambio en cuestión</w:t>
-      </w:r>
-      <w:r>
-        <w:rPr>
-          <w:rFonts w:asciiTheme="minorHAnsi" w:hAnsiTheme="minorHAnsi" w:cstheme="minorHAnsi"/>
-          <w:color w:val="auto"/>
-        </w:rPr>
-        <w:t xml:space="preserve">, todos los miembros asignados deben comprobar la validez del cambio. Una vez aceptado, se pueden unir los cambios con la rama </w:t>
-      </w:r>
-      <w:proofErr w:type="spellStart"/>
-      <w:r>
-        <w:rPr>
-          <w:rFonts w:asciiTheme="minorHAnsi" w:hAnsiTheme="minorHAnsi" w:cstheme="minorHAnsi"/>
-          <w:color w:val="auto"/>
-        </w:rPr>
-        <w:t>dev</w:t>
-      </w:r>
-      <w:proofErr w:type="spellEnd"/>
-      <w:r>
-        <w:rPr>
-          <w:rFonts w:asciiTheme="minorHAnsi" w:hAnsiTheme="minorHAnsi" w:cstheme="minorHAnsi"/>
-          <w:color w:val="auto"/>
-        </w:rPr>
-        <w:t xml:space="preserve">. </w:t>
+        <w:t xml:space="preserve">, todos los miembros asignados deben comprobar la validez del cambio. Una vez aceptado, se pueden unir los cambios con la rama dev. </w:t>
       </w:r>
     </w:p>
     <w:p>
@@ -4412,7 +4294,15 @@
           <w:rFonts w:ascii="Calibri" w:hAnsi="Calibri" w:cs="Calibri"/>
           <w:color w:val="000000"/>
         </w:rPr>
-        <w:t xml:space="preserve">Desarrollador: miembros del equipo que producen incrementos en el subsistema. Todos los miembros son desarrolladores. Se necesita la aprobación de al menos otro desarrollador, a parte del responsable, para poder pasar el incremento a la rama de desarrollo. </w:t>
+        <w:t xml:space="preserve">Desarrollador: miembros del equipo que producen incrementos en el subsistema. Todos los miembros son desarrolladores. Se necesita la aprobación de al menos otro </w:t>
+      </w:r>
+      <w:r>
+        <w:rPr>
+          <w:rFonts w:ascii="Calibri" w:hAnsi="Calibri" w:cs="Calibri"/>
+          <w:color w:val="000000"/>
+        </w:rPr>
+        <w:lastRenderedPageBreak/>
+        <w:t xml:space="preserve">desarrollador, a parte del responsable, para poder pasar el incremento a la rama de desarrollo. </w:t>
       </w:r>
     </w:p>
     <w:p>
@@ -4605,15 +4495,7 @@
           <w:sz w:val="24"/>
           <w:szCs w:val="24"/>
         </w:rPr>
-        <w:t xml:space="preserve"> su </w:t>
-      </w:r>
-      <w:r>
-        <w:rPr>
-          <w:sz w:val="24"/>
-          <w:szCs w:val="24"/>
-        </w:rPr>
-        <w:lastRenderedPageBreak/>
-        <w:t xml:space="preserve">aprobación. </w:t>
+        <w:t xml:space="preserve"> su aprobación. </w:t>
       </w:r>
       <w:r>
         <w:rPr>
@@ -4634,23 +4516,7 @@
           <w:sz w:val="24"/>
           <w:szCs w:val="24"/>
         </w:rPr>
-        <w:t xml:space="preserve"> usando </w:t>
-      </w:r>
-      <w:proofErr w:type="spellStart"/>
-      <w:r>
-        <w:rPr>
-          <w:sz w:val="24"/>
-          <w:szCs w:val="24"/>
-        </w:rPr>
-        <w:t>Telegram</w:t>
-      </w:r>
-      <w:proofErr w:type="spellEnd"/>
-      <w:r>
-        <w:rPr>
-          <w:sz w:val="24"/>
-          <w:szCs w:val="24"/>
-        </w:rPr>
-        <w:t xml:space="preserve"> para agilizar el proceso, se puede tomar capturas de la conversación si se cree necesario para dejar constancia de dicha aprobación.</w:t>
+        <w:t xml:space="preserve"> usando Telegram para agilizar el proceso, se puede tomar capturas de la conversación si se cree necesario para dejar constancia de dicha aprobación.</w:t>
       </w:r>
     </w:p>
     <w:p>
@@ -4744,21 +4610,7 @@
         <w:rPr>
           <w:rFonts w:asciiTheme="minorHAnsi" w:hAnsiTheme="minorHAnsi" w:cstheme="minorHAnsi"/>
         </w:rPr>
-        <w:t xml:space="preserve"> en GitHub de la forma que se nos ha enseñado en la asignatura </w:t>
-      </w:r>
-      <w:proofErr w:type="spellStart"/>
-      <w:r>
-        <w:rPr>
-          <w:rFonts w:asciiTheme="minorHAnsi" w:hAnsiTheme="minorHAnsi" w:cstheme="minorHAnsi"/>
-        </w:rPr>
-        <w:t>Egc</w:t>
-      </w:r>
-      <w:proofErr w:type="spellEnd"/>
-      <w:r>
-        <w:rPr>
-          <w:rFonts w:asciiTheme="minorHAnsi" w:hAnsiTheme="minorHAnsi" w:cstheme="minorHAnsi"/>
-        </w:rPr>
-        <w:t>:</w:t>
+        <w:t xml:space="preserve"> en GitHub de la forma que se nos ha enseñado en la asignatura Egc:</w:t>
       </w:r>
     </w:p>
     <w:p>
@@ -4936,7 +4788,14 @@
         <w:rPr>
           <w:rFonts w:asciiTheme="minorHAnsi" w:hAnsiTheme="minorHAnsi" w:cstheme="minorHAnsi"/>
         </w:rPr>
-        <w:t xml:space="preserve">Cuando un participante externo deja una incidencia. En primer lugar, se le da mayor prioridad y se deja en segundo plano las tareas que se estén realizando en el momento de recibir dicha incidencia </w:t>
+        <w:t xml:space="preserve">Cuando un participante externo deja una incidencia. En primer lugar, se le da mayor prioridad y se deja en segundo plano las tareas que se estén realizando en el momento </w:t>
+      </w:r>
+      <w:r>
+        <w:rPr>
+          <w:rFonts w:asciiTheme="minorHAnsi" w:hAnsiTheme="minorHAnsi" w:cstheme="minorHAnsi"/>
+        </w:rPr>
+        <w:lastRenderedPageBreak/>
+        <w:t xml:space="preserve">de recibir dicha incidencia </w:t>
       </w:r>
       <w:r>
         <w:rPr>
@@ -5074,14 +4933,12 @@
         </w:rPr>
         <w:t xml:space="preserve">se </w:t>
       </w:r>
-      <w:proofErr w:type="gramStart"/>
-      <w:r>
-        <w:rPr>
-          <w:rFonts w:asciiTheme="minorHAnsi" w:hAnsiTheme="minorHAnsi" w:cstheme="minorHAnsi"/>
-        </w:rPr>
-        <w:t>intentara</w:t>
-      </w:r>
-      <w:proofErr w:type="gramEnd"/>
+      <w:r>
+        <w:rPr>
+          <w:rFonts w:asciiTheme="minorHAnsi" w:hAnsiTheme="minorHAnsi" w:cstheme="minorHAnsi"/>
+        </w:rPr>
+        <w:t>intentará</w:t>
+      </w:r>
       <w:r>
         <w:rPr>
           <w:rFonts w:asciiTheme="minorHAnsi" w:hAnsiTheme="minorHAnsi" w:cstheme="minorHAnsi"/>
@@ -5158,7 +5015,6 @@
         <w:rPr>
           <w:rFonts w:asciiTheme="minorHAnsi" w:hAnsiTheme="minorHAnsi" w:cstheme="minorHAnsi"/>
         </w:rPr>
-        <w:lastRenderedPageBreak/>
         <w:t xml:space="preserve">Cuarto, </w:t>
       </w:r>
       <w:r>
@@ -5246,19 +5102,7 @@
         <w:rPr>
           <w:rFonts w:asciiTheme="minorHAnsi" w:hAnsiTheme="minorHAnsi" w:cstheme="minorHAnsi"/>
         </w:rPr>
-        <w:t xml:space="preserve">Cuando se </w:t>
-      </w:r>
-      <w:r>
-        <w:rPr>
-          <w:rFonts w:asciiTheme="minorHAnsi" w:hAnsiTheme="minorHAnsi" w:cstheme="minorHAnsi"/>
-        </w:rPr>
-        <w:t>creada una incidencia, para identificar fácilmente su contenido</w:t>
-      </w:r>
-      <w:r>
-        <w:rPr>
-          <w:rFonts w:asciiTheme="minorHAnsi" w:hAnsiTheme="minorHAnsi" w:cstheme="minorHAnsi"/>
-        </w:rPr>
-        <w:t xml:space="preserve"> usaremos las siguientes etiquetas:</w:t>
+        <w:t>Cuando se creada una incidencia, para identificar fácilmente su contenido usaremos las siguientes etiquetas:</w:t>
       </w:r>
     </w:p>
     <w:p>
@@ -5306,19 +5150,11 @@
           <w:rFonts w:asciiTheme="minorHAnsi" w:hAnsiTheme="minorHAnsi" w:cstheme="minorHAnsi"/>
         </w:rPr>
       </w:pPr>
-      <w:proofErr w:type="spellStart"/>
-      <w:r>
-        <w:rPr>
-          <w:rFonts w:asciiTheme="minorHAnsi" w:hAnsiTheme="minorHAnsi" w:cstheme="minorHAnsi"/>
-        </w:rPr>
-        <w:t>enhancement</w:t>
-      </w:r>
-      <w:proofErr w:type="spellEnd"/>
-      <w:r>
-        <w:rPr>
-          <w:rFonts w:asciiTheme="minorHAnsi" w:hAnsiTheme="minorHAnsi" w:cstheme="minorHAnsi"/>
-        </w:rPr>
-        <w:t xml:space="preserve">: para proponer una nueva funcionalidad. </w:t>
+      <w:r>
+        <w:rPr>
+          <w:rFonts w:asciiTheme="minorHAnsi" w:hAnsiTheme="minorHAnsi" w:cstheme="minorHAnsi"/>
+        </w:rPr>
+        <w:t xml:space="preserve">enhancement: para proponer una nueva funcionalidad. </w:t>
       </w:r>
     </w:p>
     <w:p>
@@ -5333,48 +5169,79 @@
           <w:rFonts w:asciiTheme="minorHAnsi" w:hAnsiTheme="minorHAnsi" w:cstheme="minorHAnsi"/>
         </w:rPr>
       </w:pPr>
-      <w:proofErr w:type="spellStart"/>
-      <w:r>
-        <w:rPr>
-          <w:rFonts w:asciiTheme="minorHAnsi" w:hAnsiTheme="minorHAnsi" w:cstheme="minorHAnsi"/>
-        </w:rPr>
-        <w:t>help</w:t>
-      </w:r>
-      <w:proofErr w:type="spellEnd"/>
-      <w:r>
-        <w:rPr>
-          <w:rFonts w:asciiTheme="minorHAnsi" w:hAnsiTheme="minorHAnsi" w:cstheme="minorHAnsi"/>
-        </w:rPr>
-        <w:t xml:space="preserve"> </w:t>
-      </w:r>
-      <w:proofErr w:type="spellStart"/>
-      <w:r>
-        <w:rPr>
-          <w:rFonts w:asciiTheme="minorHAnsi" w:hAnsiTheme="minorHAnsi" w:cstheme="minorHAnsi"/>
-        </w:rPr>
-        <w:t>wanted</w:t>
-      </w:r>
-      <w:proofErr w:type="spellEnd"/>
-      <w:r>
-        <w:rPr>
-          <w:rFonts w:asciiTheme="minorHAnsi" w:hAnsiTheme="minorHAnsi" w:cstheme="minorHAnsi"/>
-        </w:rPr>
-        <w:t xml:space="preserve"> y </w:t>
-      </w:r>
-      <w:proofErr w:type="spellStart"/>
-      <w:r>
-        <w:rPr>
-          <w:rFonts w:asciiTheme="minorHAnsi" w:hAnsiTheme="minorHAnsi" w:cstheme="minorHAnsi"/>
-        </w:rPr>
-        <w:t>question</w:t>
-      </w:r>
-      <w:proofErr w:type="spellEnd"/>
-      <w:r>
-        <w:rPr>
-          <w:rFonts w:asciiTheme="minorHAnsi" w:hAnsiTheme="minorHAnsi" w:cstheme="minorHAnsi"/>
-        </w:rPr>
-        <w:t xml:space="preserve">: para dudas sobre el funcionamiento en general, sea de organización, de la arquitectura del sistema, de la configuración del entorno de desarrollo, etc. </w:t>
-      </w:r>
+      <w:r>
+        <w:rPr>
+          <w:rFonts w:asciiTheme="minorHAnsi" w:hAnsiTheme="minorHAnsi" w:cstheme="minorHAnsi"/>
+        </w:rPr>
+        <w:t xml:space="preserve">help wanted y question: para dudas sobre el funcionamiento en general, sea de organización, de la arquitectura del sistema, de la configuración del entorno de desarrollo, etc. </w:t>
+      </w:r>
+    </w:p>
+    <w:p>
+      <w:pPr>
+        <w:pStyle w:val="Default"/>
+        <w:numPr>
+          <w:ilvl w:val="0"/>
+          <w:numId w:val="7"/>
+        </w:numPr>
+        <w:spacing w:after="56"/>
+        <w:rPr>
+          <w:rFonts w:asciiTheme="minorHAnsi" w:hAnsiTheme="minorHAnsi" w:cstheme="minorHAnsi"/>
+        </w:rPr>
+      </w:pPr>
+      <w:r>
+        <w:rPr>
+          <w:rFonts w:asciiTheme="minorHAnsi" w:hAnsiTheme="minorHAnsi" w:cstheme="minorHAnsi"/>
+        </w:rPr>
+        <w:t>duplicate: para señalar información o archivos que estén duplicados.</w:t>
+      </w:r>
+    </w:p>
+    <w:p>
+      <w:pPr>
+        <w:pStyle w:val="Default"/>
+        <w:numPr>
+          <w:ilvl w:val="0"/>
+          <w:numId w:val="7"/>
+        </w:numPr>
+        <w:spacing w:after="56"/>
+        <w:rPr>
+          <w:rFonts w:asciiTheme="minorHAnsi" w:hAnsiTheme="minorHAnsi" w:cstheme="minorHAnsi"/>
+        </w:rPr>
+      </w:pPr>
+      <w:r>
+        <w:rPr>
+          <w:rFonts w:asciiTheme="minorHAnsi" w:hAnsiTheme="minorHAnsi" w:cstheme="minorHAnsi"/>
+        </w:rPr>
+        <w:t>Invalid: para señalar problemas con archivos inválidos.</w:t>
+      </w:r>
+    </w:p>
+    <w:p>
+      <w:pPr>
+        <w:pStyle w:val="Default"/>
+        <w:numPr>
+          <w:ilvl w:val="0"/>
+          <w:numId w:val="7"/>
+        </w:numPr>
+        <w:spacing w:after="56"/>
+        <w:rPr>
+          <w:rFonts w:asciiTheme="minorHAnsi" w:hAnsiTheme="minorHAnsi" w:cstheme="minorHAnsi"/>
+        </w:rPr>
+      </w:pPr>
+      <w:r>
+        <w:rPr>
+          <w:rFonts w:asciiTheme="minorHAnsi" w:hAnsiTheme="minorHAnsi" w:cstheme="minorHAnsi"/>
+        </w:rPr>
+        <w:t>tarea: para asignar tareas a miembros del equipo.</w:t>
+      </w:r>
+    </w:p>
+    <w:p>
+      <w:pPr>
+        <w:pStyle w:val="Default"/>
+        <w:spacing w:after="56"/>
+        <w:ind w:left="405"/>
+        <w:rPr>
+          <w:rFonts w:asciiTheme="minorHAnsi" w:hAnsiTheme="minorHAnsi" w:cstheme="minorHAnsi"/>
+        </w:rPr>
+      </w:pPr>
     </w:p>
     <w:p>
       <w:pPr>
@@ -5402,20 +5269,27 @@
           <w:sz w:val="32"/>
           <w:szCs w:val="32"/>
         </w:rPr>
-        <w:t xml:space="preserve">4.4 </w:t>
+        <w:t>5</w:t>
       </w:r>
       <w:r>
         <w:rPr>
           <w:sz w:val="32"/>
           <w:szCs w:val="32"/>
         </w:rPr>
-        <w:tab/>
+        <w:t xml:space="preserve">.4 </w:t>
       </w:r>
       <w:r>
         <w:rPr>
           <w:sz w:val="32"/>
           <w:szCs w:val="32"/>
         </w:rPr>
+        <w:tab/>
+      </w:r>
+      <w:r>
+        <w:rPr>
+          <w:sz w:val="32"/>
+          <w:szCs w:val="32"/>
+        </w:rPr>
         <w:t>Prioridad de las incidencias</w:t>
       </w:r>
       <w:bookmarkEnd w:id="12"/>
@@ -5468,6 +5342,153 @@
         </w:rPr>
         <w:t>, y es, en general, decidida en consenso por los miembros del grupo. La prioridad se puede cambiar en cualquier momento si así se considera necesario, por el mismo método que se decidió la prioridad original.</w:t>
       </w:r>
+    </w:p>
+    <w:p>
+      <w:pPr>
+        <w:rPr>
+          <w:rFonts w:cstheme="minorHAnsi"/>
+          <w:sz w:val="24"/>
+          <w:szCs w:val="24"/>
+        </w:rPr>
+      </w:pPr>
+    </w:p>
+    <w:p>
+      <w:pPr>
+        <w:rPr>
+          <w:rFonts w:cstheme="minorHAnsi"/>
+          <w:sz w:val="24"/>
+          <w:szCs w:val="24"/>
+        </w:rPr>
+      </w:pPr>
+    </w:p>
+    <w:p>
+      <w:pPr>
+        <w:pStyle w:val="Ttulo1"/>
+        <w:numPr>
+          <w:ilvl w:val="0"/>
+          <w:numId w:val="1"/>
+        </w:numPr>
+        <w:rPr>
+          <w:sz w:val="40"/>
+          <w:szCs w:val="40"/>
+        </w:rPr>
+      </w:pPr>
+      <w:r>
+        <w:rPr>
+          <w:sz w:val="40"/>
+          <w:szCs w:val="40"/>
+        </w:rPr>
+        <w:lastRenderedPageBreak/>
+        <w:t>Gestión de construcción</w:t>
+      </w:r>
+    </w:p>
+    <w:p/>
+    <w:p>
+      <w:r>
+        <w:t xml:space="preserve">La construcción se realiza usando Nodejs, primero hay que descargar el proyecto desde github luego, se debe usar el gestor de paquetes NPM para en la dirección que esta </w:t>
+      </w:r>
+      <w:r>
+        <w:t>ubicado</w:t>
+      </w:r>
+      <w:r>
+        <w:t xml:space="preserve"> el proyecto descargado instalar los paquetes necesarios </w:t>
+      </w:r>
+      <w:r>
+        <w:t>de node, si no se realiza esto no se podrá ejecutar los scripts con nodejs.</w:t>
+      </w:r>
+    </w:p>
+    <w:p>
+      <w:r>
+        <w:t xml:space="preserve">Hay que tener cuidado con las versiones tanto de node como de npm </w:t>
+      </w:r>
+      <w:proofErr w:type="gramStart"/>
+      <w:r>
+        <w:t>ya que</w:t>
+      </w:r>
+      <w:proofErr w:type="gramEnd"/>
+      <w:r>
+        <w:t xml:space="preserve"> si se usan versiones inestables o versiones muy antiguas, dará fallos en el instalador de paquetes y no permitirá la completa instalación de los paquetes que requiere node.</w:t>
+      </w:r>
+    </w:p>
+    <w:p>
+      <w:r>
+        <w:t>Una vez se ha realizado estos pasos se podrá desplegar el bot usando node en consola para ejecutar los archivos javascript necesarios, si se a realizado todo lo anterior debería verse el siguiente mensaje:</w:t>
+      </w:r>
+    </w:p>
+    <w:p>
+      <w:r>
+        <w:rPr>
+          <w:noProof/>
+        </w:rPr>
+        <w:drawing>
+          <wp:inline distT="0" distB="0" distL="0" distR="0">
+            <wp:extent cx="5391150" cy="628650"/>
+            <wp:effectExtent l="0" t="0" r="0" b="0"/>
+            <wp:docPr id="1" name="Imagen 1"/>
+            <wp:cNvGraphicFramePr>
+              <a:graphicFrameLocks xmlns:a="http://schemas.openxmlformats.org/drawingml/2006/main" noChangeAspect="1"/>
+            </wp:cNvGraphicFramePr>
+            <a:graphic xmlns:a="http://schemas.openxmlformats.org/drawingml/2006/main">
+              <a:graphicData uri="http://schemas.openxmlformats.org/drawingml/2006/picture">
+                <pic:pic xmlns:pic="http://schemas.openxmlformats.org/drawingml/2006/picture">
+                  <pic:nvPicPr>
+                    <pic:cNvPr id="0" name="Picture 1"/>
+                    <pic:cNvPicPr>
+                      <a:picLocks noChangeAspect="1" noChangeArrowheads="1"/>
+                    </pic:cNvPicPr>
+                  </pic:nvPicPr>
+                  <pic:blipFill>
+                    <a:blip r:embed="rId11">
+                      <a:extLst>
+                        <a:ext uri="{28A0092B-C50C-407E-A947-70E740481C1C}">
+                          <a14:useLocalDpi xmlns:a14="http://schemas.microsoft.com/office/drawing/2010/main" val="0"/>
+                        </a:ext>
+                      </a:extLst>
+                    </a:blip>
+                    <a:srcRect/>
+                    <a:stretch>
+                      <a:fillRect/>
+                    </a:stretch>
+                  </pic:blipFill>
+                  <pic:spPr bwMode="auto">
+                    <a:xfrm>
+                      <a:off x="0" y="0"/>
+                      <a:ext cx="5391150" cy="628650"/>
+                    </a:xfrm>
+                    <a:prstGeom prst="rect">
+                      <a:avLst/>
+                    </a:prstGeom>
+                    <a:noFill/>
+                    <a:ln>
+                      <a:noFill/>
+                    </a:ln>
+                  </pic:spPr>
+                </pic:pic>
+              </a:graphicData>
+            </a:graphic>
+          </wp:inline>
+        </w:drawing>
+      </w:r>
+    </w:p>
+    <w:p>
+      <w:r>
+        <w:t xml:space="preserve">Una ves recibido el mensaje “bot satarted” el bot debe de estar funcionando </w:t>
+      </w:r>
+      <w:r>
+        <w:t>en telegram.</w:t>
+      </w:r>
+    </w:p>
+    <w:p>
+      <w:pPr>
+        <w:rPr>
+          <w:u w:val="single"/>
+        </w:rPr>
+      </w:pPr>
+      <w:r>
+        <w:t xml:space="preserve">Como dato adicional en el repositorio de GitHub se ha creado una carpeta con una serie de guías que puede ayudar con problemas como por ejemplo al actualizar o instalar node. </w:t>
+      </w:r>
+      <w:bookmarkStart w:id="13" w:name="_GoBack"/>
+      <w:bookmarkEnd w:id="13"/>
     </w:p>
     <w:p>
       <w:pPr>
@@ -5478,13 +5499,13 @@
           <w:szCs w:val="40"/>
         </w:rPr>
       </w:pPr>
-      <w:bookmarkStart w:id="13" w:name="_Toc501194217"/>
+      <w:bookmarkStart w:id="14" w:name="_Toc501194217"/>
       <w:r>
         <w:rPr>
           <w:sz w:val="40"/>
           <w:szCs w:val="40"/>
         </w:rPr>
-        <w:t>5</w:t>
+        <w:t>7</w:t>
       </w:r>
       <w:r>
         <w:rPr>
@@ -5493,7 +5514,7 @@
         </w:rPr>
         <w:t>. Entorno de desarrollo</w:t>
       </w:r>
-      <w:bookmarkEnd w:id="13"/>
+      <w:bookmarkEnd w:id="14"/>
     </w:p>
     <w:p/>
     <w:p>
@@ -5505,13 +5526,13 @@
           <w:szCs w:val="32"/>
         </w:rPr>
       </w:pPr>
-      <w:bookmarkStart w:id="14" w:name="_Toc501194218"/>
+      <w:bookmarkStart w:id="15" w:name="_Toc501194218"/>
       <w:r>
         <w:rPr>
           <w:sz w:val="32"/>
           <w:szCs w:val="32"/>
         </w:rPr>
-        <w:t>5.</w:t>
+        <w:t>7.</w:t>
       </w:r>
       <w:r>
         <w:rPr>
@@ -5534,7 +5555,7 @@
         </w:rPr>
         <w:t>Máquina virtual</w:t>
       </w:r>
-      <w:bookmarkEnd w:id="14"/>
+      <w:bookmarkEnd w:id="15"/>
       <w:r>
         <w:rPr>
           <w:sz w:val="32"/>
@@ -5653,16 +5674,15 @@
           <w:szCs w:val="24"/>
         </w:rPr>
       </w:pPr>
-    </w:p>
-    <w:p>
-      <w:pPr>
+      <w:r>
         <w:rPr>
           <w:rFonts w:cstheme="minorHAnsi"/>
           <w:color w:val="000000"/>
           <w:sz w:val="24"/>
           <w:szCs w:val="24"/>
         </w:rPr>
-      </w:pPr>
+        <w:t>Usamos una maquina virtual de Linux versión Ubuntu(32</w:t>
+      </w:r>
       <w:r>
         <w:rPr>
           <w:rFonts w:cstheme="minorHAnsi"/>
@@ -5670,81 +5690,12 @@
           <w:sz w:val="24"/>
           <w:szCs w:val="24"/>
         </w:rPr>
-        <w:t xml:space="preserve">//TODO Añadir </w:t>
-      </w:r>
-      <w:bookmarkStart w:id="15" w:name="_GoBack"/>
-      <w:r>
-        <w:rPr>
-          <w:rFonts w:cstheme="minorHAnsi"/>
-          <w:color w:val="000000"/>
-          <w:sz w:val="24"/>
-          <w:szCs w:val="24"/>
-        </w:rPr>
-        <w:t xml:space="preserve">datos de la </w:t>
-      </w:r>
-      <w:r>
-        <w:rPr>
-          <w:rFonts w:cstheme="minorHAnsi"/>
-          <w:color w:val="000000"/>
-          <w:sz w:val="24"/>
-          <w:szCs w:val="24"/>
-        </w:rPr>
-        <w:t xml:space="preserve">maquina </w:t>
-      </w:r>
-      <w:bookmarkEnd w:id="15"/>
-      <w:r>
-        <w:rPr>
-          <w:rFonts w:cstheme="minorHAnsi"/>
-          <w:color w:val="000000"/>
-          <w:sz w:val="24"/>
-          <w:szCs w:val="24"/>
-        </w:rPr>
-        <w:t>(</w:t>
-      </w:r>
-      <w:r>
-        <w:rPr>
-          <w:rFonts w:cstheme="minorHAnsi"/>
-          <w:color w:val="000000"/>
-          <w:sz w:val="24"/>
-          <w:szCs w:val="24"/>
-        </w:rPr>
-        <w:t xml:space="preserve">versión, </w:t>
-      </w:r>
-      <w:proofErr w:type="spellStart"/>
-      <w:r>
-        <w:rPr>
-          <w:rFonts w:cstheme="minorHAnsi"/>
-          <w:color w:val="000000"/>
-          <w:sz w:val="24"/>
-          <w:szCs w:val="24"/>
-        </w:rPr>
-        <w:t>ram</w:t>
-      </w:r>
-      <w:proofErr w:type="spellEnd"/>
-      <w:r>
-        <w:rPr>
-          <w:rFonts w:cstheme="minorHAnsi"/>
-          <w:color w:val="000000"/>
-          <w:sz w:val="24"/>
-          <w:szCs w:val="24"/>
-        </w:rPr>
-        <w:t>, procesador)</w:t>
-      </w:r>
-    </w:p>
-    <w:p>
-      <w:pPr>
-        <w:rPr>
-          <w:rFonts w:cstheme="minorHAnsi"/>
-          <w:color w:val="000000"/>
-          <w:sz w:val="24"/>
-          <w:szCs w:val="24"/>
-        </w:rPr>
-      </w:pPr>
+        <w:t>-bit), con 2G de Memoria RAM y 2 procesadores.</w:t>
+      </w:r>
     </w:p>
     <w:p>
       <w:pPr>
         <w:pStyle w:val="Ttulo2"/>
-        <w:ind w:firstLine="708"/>
         <w:rPr>
           <w:sz w:val="32"/>
           <w:szCs w:val="32"/>
@@ -5756,7 +5707,7 @@
           <w:sz w:val="32"/>
           <w:szCs w:val="32"/>
         </w:rPr>
-        <w:t>5</w:t>
+        <w:t xml:space="preserve">     7</w:t>
       </w:r>
       <w:r>
         <w:rPr>
@@ -5777,347 +5728,248 @@
           <w:sz w:val="32"/>
           <w:szCs w:val="32"/>
         </w:rPr>
-        <w:t xml:space="preserve"> </w:t>
-      </w:r>
-      <w:proofErr w:type="spellStart"/>
+        <w:t xml:space="preserve"> NodeJS</w:t>
+      </w:r>
+      <w:bookmarkEnd w:id="16"/>
       <w:r>
         <w:rPr>
           <w:sz w:val="32"/>
           <w:szCs w:val="32"/>
         </w:rPr>
-        <w:t>NodeJS</w:t>
-      </w:r>
-      <w:bookmarkEnd w:id="16"/>
-      <w:proofErr w:type="spellEnd"/>
-      <w:r>
+        <w:t xml:space="preserve"> </w:t>
+      </w:r>
+    </w:p>
+    <w:p>
+      <w:pPr>
+        <w:rPr>
+          <w:rFonts w:cstheme="minorHAnsi"/>
+          <w:sz w:val="24"/>
+          <w:szCs w:val="24"/>
+        </w:rPr>
+      </w:pPr>
+    </w:p>
+    <w:p>
+      <w:pPr>
+        <w:rPr>
+          <w:rFonts w:cstheme="minorHAnsi"/>
+          <w:sz w:val="24"/>
+          <w:szCs w:val="24"/>
+        </w:rPr>
+      </w:pPr>
+      <w:r>
+        <w:rPr>
+          <w:rFonts w:cstheme="minorHAnsi"/>
+          <w:sz w:val="24"/>
+          <w:szCs w:val="24"/>
+        </w:rPr>
+        <w:t xml:space="preserve">Nodejs nos proporciona una manera fácil para construir programas de red escalables, hemos utilizado la versión 8.9.3, ya que es la última versión estable de Node. Para instalar paquetes de Node se ha utilizado npm, el cual es un instalador </w:t>
+      </w:r>
+      <w:r>
+        <w:rPr>
+          <w:rFonts w:cstheme="minorHAnsi"/>
+          <w:sz w:val="24"/>
+          <w:szCs w:val="24"/>
+        </w:rPr>
+        <w:t xml:space="preserve">de paquetes </w:t>
+      </w:r>
+      <w:r>
+        <w:rPr>
+          <w:rFonts w:cstheme="minorHAnsi"/>
+          <w:sz w:val="24"/>
+          <w:szCs w:val="24"/>
+        </w:rPr>
+        <w:t>bastante sencillo.</w:t>
+      </w:r>
+    </w:p>
+    <w:p>
+      <w:pPr>
+        <w:pStyle w:val="Ttulo2"/>
         <w:rPr>
           <w:sz w:val="32"/>
           <w:szCs w:val="32"/>
         </w:rPr>
-        <w:t xml:space="preserve"> </w:t>
-      </w:r>
-    </w:p>
-    <w:p>
-      <w:pPr>
-        <w:rPr>
-          <w:rFonts w:cstheme="minorHAnsi"/>
-          <w:sz w:val="24"/>
-          <w:szCs w:val="24"/>
-        </w:rPr>
-      </w:pPr>
-    </w:p>
-    <w:p>
-      <w:pPr>
-        <w:rPr>
-          <w:rFonts w:cstheme="minorHAnsi"/>
-          <w:sz w:val="24"/>
-          <w:szCs w:val="24"/>
-        </w:rPr>
-      </w:pPr>
-      <w:proofErr w:type="spellStart"/>
-      <w:r>
-        <w:rPr>
-          <w:rFonts w:cstheme="minorHAnsi"/>
-          <w:sz w:val="24"/>
-          <w:szCs w:val="24"/>
-        </w:rPr>
-        <w:lastRenderedPageBreak/>
-        <w:t>Nodejs</w:t>
-      </w:r>
-      <w:proofErr w:type="spellEnd"/>
-      <w:r>
-        <w:rPr>
-          <w:rFonts w:cstheme="minorHAnsi"/>
-          <w:sz w:val="24"/>
-          <w:szCs w:val="24"/>
-        </w:rPr>
-        <w:t xml:space="preserve"> nos proporciona una manera fácil para construir programas de red escalables, hemos utilizado la versión 8.9.3, ya que es la última versión estable de </w:t>
-      </w:r>
-      <w:proofErr w:type="spellStart"/>
-      <w:r>
-        <w:rPr>
-          <w:rFonts w:cstheme="minorHAnsi"/>
-          <w:sz w:val="24"/>
-          <w:szCs w:val="24"/>
-        </w:rPr>
-        <w:t>Node</w:t>
-      </w:r>
-      <w:proofErr w:type="spellEnd"/>
-      <w:r>
-        <w:rPr>
-          <w:rFonts w:cstheme="minorHAnsi"/>
-          <w:sz w:val="24"/>
-          <w:szCs w:val="24"/>
-        </w:rPr>
-        <w:t xml:space="preserve">. Para instalar paquetes de </w:t>
-      </w:r>
-      <w:proofErr w:type="spellStart"/>
-      <w:r>
-        <w:rPr>
-          <w:rFonts w:cstheme="minorHAnsi"/>
-          <w:sz w:val="24"/>
-          <w:szCs w:val="24"/>
-        </w:rPr>
-        <w:t>Node</w:t>
-      </w:r>
-      <w:proofErr w:type="spellEnd"/>
-      <w:r>
-        <w:rPr>
-          <w:rFonts w:cstheme="minorHAnsi"/>
-          <w:sz w:val="24"/>
-          <w:szCs w:val="24"/>
-        </w:rPr>
-        <w:t xml:space="preserve"> se ha utilizado </w:t>
-      </w:r>
-      <w:proofErr w:type="spellStart"/>
-      <w:r>
-        <w:rPr>
-          <w:rFonts w:cstheme="minorHAnsi"/>
-          <w:sz w:val="24"/>
-          <w:szCs w:val="24"/>
-        </w:rPr>
-        <w:t>npm</w:t>
-      </w:r>
-      <w:proofErr w:type="spellEnd"/>
-      <w:r>
-        <w:rPr>
-          <w:rFonts w:cstheme="minorHAnsi"/>
-          <w:sz w:val="24"/>
-          <w:szCs w:val="24"/>
-        </w:rPr>
-        <w:t xml:space="preserve">, el cual es un instalador </w:t>
-      </w:r>
-      <w:r>
-        <w:rPr>
-          <w:rFonts w:cstheme="minorHAnsi"/>
-          <w:sz w:val="24"/>
-          <w:szCs w:val="24"/>
-        </w:rPr>
-        <w:t xml:space="preserve">de paquetes </w:t>
-      </w:r>
-      <w:r>
-        <w:rPr>
-          <w:rFonts w:cstheme="minorHAnsi"/>
-          <w:sz w:val="24"/>
-          <w:szCs w:val="24"/>
-        </w:rPr>
-        <w:t>bastante sencillo.</w:t>
-      </w:r>
-    </w:p>
-    <w:p>
-      <w:pPr>
-        <w:pStyle w:val="Ttulo2"/>
+      </w:pPr>
+      <w:bookmarkStart w:id="17" w:name="_Toc501194220"/>
+      <w:r>
         <w:rPr>
           <w:sz w:val="32"/>
           <w:szCs w:val="32"/>
         </w:rPr>
-      </w:pPr>
-    </w:p>
-    <w:p>
-      <w:pPr>
-        <w:pStyle w:val="Ttulo2"/>
-        <w:ind w:firstLine="708"/>
+        <w:lastRenderedPageBreak/>
+        <w:t xml:space="preserve">     </w:t>
+      </w:r>
+      <w:r>
         <w:rPr>
           <w:sz w:val="32"/>
           <w:szCs w:val="32"/>
         </w:rPr>
-      </w:pPr>
-      <w:bookmarkStart w:id="17" w:name="_Toc501194220"/>
+        <w:t>6</w:t>
+      </w:r>
       <w:r>
         <w:rPr>
           <w:sz w:val="32"/>
           <w:szCs w:val="32"/>
         </w:rPr>
-        <w:t>4</w:t>
+        <w:t xml:space="preserve">.3. </w:t>
       </w:r>
       <w:r>
         <w:rPr>
           <w:sz w:val="32"/>
           <w:szCs w:val="32"/>
         </w:rPr>
-        <w:t xml:space="preserve">.3. </w:t>
+        <w:tab/>
       </w:r>
       <w:r>
         <w:rPr>
           <w:sz w:val="32"/>
           <w:szCs w:val="32"/>
         </w:rPr>
-        <w:tab/>
+        <w:t xml:space="preserve">JavaScript </w:t>
       </w:r>
       <w:r>
         <w:rPr>
           <w:sz w:val="32"/>
           <w:szCs w:val="32"/>
         </w:rPr>
-        <w:t xml:space="preserve">JavaScript </w:t>
-      </w:r>
-      <w:r>
+        <w:t>V8</w:t>
+      </w:r>
+      <w:bookmarkEnd w:id="17"/>
+    </w:p>
+    <w:p>
+      <w:pPr>
+        <w:rPr>
+          <w:rFonts w:cstheme="minorHAnsi"/>
+          <w:sz w:val="24"/>
+          <w:szCs w:val="24"/>
+        </w:rPr>
+      </w:pPr>
+    </w:p>
+    <w:p>
+      <w:pPr>
+        <w:rPr>
+          <w:rFonts w:cstheme="minorHAnsi"/>
+          <w:sz w:val="24"/>
+          <w:szCs w:val="24"/>
+        </w:rPr>
+      </w:pPr>
+      <w:r>
+        <w:rPr>
+          <w:rFonts w:cstheme="minorHAnsi"/>
+          <w:sz w:val="24"/>
+          <w:szCs w:val="24"/>
+        </w:rPr>
+        <w:t xml:space="preserve">Node ejecuta V8 JavaScript, el motor V8 JavaScript es el motor JavaScript subyacente que Google usa con su navegador </w:t>
+      </w:r>
+      <w:r>
+        <w:rPr>
+          <w:rFonts w:cstheme="minorHAnsi"/>
+          <w:sz w:val="24"/>
+          <w:szCs w:val="24"/>
+        </w:rPr>
+        <w:t>Chrome, aunque node le da otros propósitos para usarlo en la parte del servidor (No está restringido a ejecutarse en un navegador).</w:t>
+      </w:r>
+    </w:p>
+    <w:p>
+      <w:pPr>
+        <w:pStyle w:val="Ttulo2"/>
         <w:rPr>
           <w:sz w:val="32"/>
           <w:szCs w:val="32"/>
         </w:rPr>
-        <w:t>V8</w:t>
-      </w:r>
-      <w:bookmarkEnd w:id="17"/>
-    </w:p>
-    <w:p>
-      <w:pPr>
-        <w:rPr>
-          <w:rFonts w:cstheme="minorHAnsi"/>
-          <w:sz w:val="24"/>
-          <w:szCs w:val="24"/>
-        </w:rPr>
-      </w:pPr>
-    </w:p>
-    <w:p>
-      <w:pPr>
-        <w:rPr>
-          <w:rFonts w:cstheme="minorHAnsi"/>
-          <w:sz w:val="24"/>
-          <w:szCs w:val="24"/>
-        </w:rPr>
-      </w:pPr>
-      <w:proofErr w:type="spellStart"/>
-      <w:r>
-        <w:rPr>
-          <w:rFonts w:cstheme="minorHAnsi"/>
-          <w:sz w:val="24"/>
-          <w:szCs w:val="24"/>
-        </w:rPr>
-        <w:t>Node</w:t>
-      </w:r>
-      <w:proofErr w:type="spellEnd"/>
-      <w:r>
-        <w:rPr>
-          <w:rFonts w:cstheme="minorHAnsi"/>
-          <w:sz w:val="24"/>
-          <w:szCs w:val="24"/>
-        </w:rPr>
-        <w:t xml:space="preserve"> ejecuta V8 JavaScript, el motor V8 JavaScript es el motor JavaScript subyacente que Google usa con su navegador </w:t>
-      </w:r>
-      <w:r>
-        <w:rPr>
-          <w:rFonts w:cstheme="minorHAnsi"/>
-          <w:sz w:val="24"/>
-          <w:szCs w:val="24"/>
-        </w:rPr>
-        <w:t xml:space="preserve">Chrome, aunque </w:t>
-      </w:r>
-      <w:proofErr w:type="spellStart"/>
-      <w:r>
-        <w:rPr>
-          <w:rFonts w:cstheme="minorHAnsi"/>
-          <w:sz w:val="24"/>
-          <w:szCs w:val="24"/>
-        </w:rPr>
-        <w:t>node</w:t>
-      </w:r>
-      <w:proofErr w:type="spellEnd"/>
-      <w:r>
-        <w:rPr>
-          <w:rFonts w:cstheme="minorHAnsi"/>
-          <w:sz w:val="24"/>
-          <w:szCs w:val="24"/>
-        </w:rPr>
-        <w:t xml:space="preserve"> le da otros propósitos para usarlo en la parte del servidor (No está restringido a ejecutarse en un navegador).</w:t>
-      </w:r>
-    </w:p>
-    <w:p>
-      <w:pPr>
-        <w:rPr>
-          <w:rFonts w:cstheme="minorHAnsi"/>
-          <w:sz w:val="24"/>
-          <w:szCs w:val="24"/>
-        </w:rPr>
-      </w:pPr>
-    </w:p>
-    <w:p>
-      <w:pPr>
-        <w:pStyle w:val="Ttulo2"/>
-        <w:ind w:firstLine="708"/>
+      </w:pPr>
+      <w:bookmarkStart w:id="18" w:name="_Toc501194221"/>
+      <w:r>
+        <w:rPr>
+          <w:rFonts w:asciiTheme="minorHAnsi" w:eastAsiaTheme="minorHAnsi" w:hAnsiTheme="minorHAnsi" w:cstheme="minorHAnsi"/>
+          <w:color w:val="auto"/>
+          <w:sz w:val="24"/>
+          <w:szCs w:val="24"/>
+        </w:rPr>
+        <w:t xml:space="preserve">       </w:t>
+      </w:r>
+      <w:r>
         <w:rPr>
           <w:sz w:val="32"/>
           <w:szCs w:val="32"/>
         </w:rPr>
-      </w:pPr>
-      <w:bookmarkStart w:id="18" w:name="_Toc501194221"/>
+        <w:t>6</w:t>
+      </w:r>
       <w:r>
         <w:rPr>
           <w:sz w:val="32"/>
           <w:szCs w:val="32"/>
         </w:rPr>
-        <w:t>5</w:t>
+        <w:t xml:space="preserve">.4. </w:t>
       </w:r>
       <w:r>
         <w:rPr>
           <w:sz w:val="32"/>
           <w:szCs w:val="32"/>
         </w:rPr>
-        <w:t xml:space="preserve">.4. </w:t>
+        <w:tab/>
       </w:r>
       <w:r>
         <w:rPr>
           <w:sz w:val="32"/>
           <w:szCs w:val="32"/>
         </w:rPr>
-        <w:tab/>
-      </w:r>
-      <w:r>
+        <w:t>Git</w:t>
+      </w:r>
+      <w:bookmarkEnd w:id="18"/>
+    </w:p>
+    <w:p/>
+    <w:p>
+      <w:pPr>
+        <w:rPr>
+          <w:sz w:val="24"/>
+          <w:szCs w:val="24"/>
+        </w:rPr>
+      </w:pPr>
+      <w:r>
+        <w:rPr>
+          <w:sz w:val="24"/>
+          <w:szCs w:val="24"/>
+        </w:rPr>
+        <w:t>Como hemos utilizado GitHub para compartir el código, es necesario el uso de Git para mantener el control de versiones y el código compartido entre todos los miembros del grupo</w:t>
+      </w:r>
+      <w:r>
+        <w:rPr>
+          <w:sz w:val="24"/>
+          <w:szCs w:val="24"/>
+        </w:rPr>
+        <w:t>.</w:t>
+      </w:r>
+    </w:p>
+    <w:p>
+      <w:pPr>
+        <w:rPr>
+          <w:sz w:val="24"/>
+          <w:szCs w:val="24"/>
+        </w:rPr>
+      </w:pPr>
+    </w:p>
+    <w:p>
+      <w:pPr>
+        <w:pStyle w:val="Ttulo2"/>
         <w:rPr>
           <w:sz w:val="32"/>
           <w:szCs w:val="32"/>
         </w:rPr>
-        <w:t>Git</w:t>
-      </w:r>
-      <w:bookmarkEnd w:id="18"/>
-    </w:p>
-    <w:p/>
-    <w:p>
-      <w:pPr>
-        <w:rPr>
-          <w:sz w:val="24"/>
-          <w:szCs w:val="24"/>
-        </w:rPr>
-      </w:pPr>
-      <w:r>
-        <w:rPr>
-          <w:sz w:val="24"/>
-          <w:szCs w:val="24"/>
-        </w:rPr>
-        <w:t>Como hemos utilizado GitHub para compartir el código, es necesario el uso de Git para mantener el control de versiones y el código compartido entre todos los miembros del grupo</w:t>
-      </w:r>
-      <w:r>
-        <w:rPr>
-          <w:sz w:val="24"/>
-          <w:szCs w:val="24"/>
-        </w:rPr>
-        <w:t>.</w:t>
-      </w:r>
-    </w:p>
-    <w:p>
-      <w:pPr>
-        <w:rPr>
-          <w:sz w:val="24"/>
-          <w:szCs w:val="24"/>
-        </w:rPr>
-      </w:pPr>
-    </w:p>
-    <w:p>
-      <w:pPr>
-        <w:pStyle w:val="Ttulo2"/>
-        <w:ind w:firstLine="708"/>
+      </w:pPr>
+      <w:bookmarkStart w:id="19" w:name="_Toc501194222"/>
+      <w:r>
         <w:rPr>
           <w:sz w:val="32"/>
           <w:szCs w:val="32"/>
         </w:rPr>
-      </w:pPr>
-      <w:bookmarkStart w:id="19" w:name="_Toc501194222"/>
+        <w:t xml:space="preserve">     </w:t>
+      </w:r>
       <w:r>
         <w:rPr>
           <w:sz w:val="32"/>
           <w:szCs w:val="32"/>
         </w:rPr>
-        <w:t>5</w:t>
+        <w:t>6</w:t>
       </w:r>
       <w:r>
         <w:rPr>
@@ -6133,7 +5985,6 @@
         </w:rPr>
         <w:tab/>
       </w:r>
-      <w:proofErr w:type="spellStart"/>
       <w:r>
         <w:rPr>
           <w:sz w:val="32"/>
@@ -6142,7 +5993,6 @@
         <w:t>Npm</w:t>
       </w:r>
       <w:bookmarkEnd w:id="19"/>
-      <w:proofErr w:type="spellEnd"/>
     </w:p>
     <w:p/>
     <w:p>
@@ -6163,86 +6013,74 @@
           <w:sz w:val="24"/>
           <w:szCs w:val="24"/>
         </w:rPr>
-        <w:t xml:space="preserve">Es gestor de paquetes de </w:t>
-      </w:r>
-      <w:proofErr w:type="spellStart"/>
+        <w:t>Es gestor de paquetes de Node</w:t>
+      </w:r>
       <w:r>
         <w:rPr>
           <w:rFonts w:cstheme="minorHAnsi"/>
           <w:sz w:val="24"/>
           <w:szCs w:val="24"/>
         </w:rPr>
-        <w:t>Node</w:t>
-      </w:r>
-      <w:proofErr w:type="spellEnd"/>
+        <w:t>, la versión que usamos es 5.6.0 que viene al instalar nodejs.</w:t>
+      </w:r>
       <w:r>
         <w:rPr>
           <w:rFonts w:cstheme="minorHAnsi"/>
           <w:sz w:val="24"/>
           <w:szCs w:val="24"/>
         </w:rPr>
-        <w:t xml:space="preserve">, la versión que usamos es 5.6.0 que viene al instalar </w:t>
-      </w:r>
-      <w:proofErr w:type="spellStart"/>
+        <w:t xml:space="preserve"> Es el ecosistema más grande de librerías de código abiert</w:t>
+      </w:r>
       <w:r>
         <w:rPr>
           <w:rFonts w:cstheme="minorHAnsi"/>
           <w:sz w:val="24"/>
           <w:szCs w:val="24"/>
         </w:rPr>
-        <w:t>nodejs</w:t>
-      </w:r>
-      <w:proofErr w:type="spellEnd"/>
+        <w:t>o</w:t>
+      </w:r>
       <w:r>
         <w:rPr>
           <w:rFonts w:cstheme="minorHAnsi"/>
           <w:sz w:val="24"/>
           <w:szCs w:val="24"/>
         </w:rPr>
-        <w:t>.</w:t>
-      </w:r>
-      <w:r>
-        <w:rPr>
-          <w:rFonts w:cstheme="minorHAnsi"/>
-          <w:sz w:val="24"/>
-          <w:szCs w:val="24"/>
-        </w:rPr>
-        <w:t xml:space="preserve"> Es el ecosistema más grande de librerías de código abiert</w:t>
-      </w:r>
-      <w:r>
-        <w:rPr>
-          <w:rFonts w:cstheme="minorHAnsi"/>
-          <w:sz w:val="24"/>
-          <w:szCs w:val="24"/>
-        </w:rPr>
-        <w:t>o</w:t>
-      </w:r>
-      <w:r>
-        <w:rPr>
-          <w:rFonts w:cstheme="minorHAnsi"/>
-          <w:sz w:val="24"/>
-          <w:szCs w:val="24"/>
-        </w:rPr>
         <w:t xml:space="preserve">. </w:t>
       </w:r>
     </w:p>
-    <w:p/>
     <w:p>
       <w:pPr>
         <w:pStyle w:val="Ttulo2"/>
-        <w:ind w:firstLine="708"/>
+        <w:rPr>
+          <w:rFonts w:asciiTheme="minorHAnsi" w:eastAsiaTheme="minorHAnsi" w:hAnsiTheme="minorHAnsi" w:cstheme="minorBidi"/>
+          <w:color w:val="auto"/>
+          <w:sz w:val="22"/>
+          <w:szCs w:val="22"/>
+        </w:rPr>
+      </w:pPr>
+      <w:bookmarkStart w:id="20" w:name="_Toc501194223"/>
+    </w:p>
+    <w:p>
+      <w:pPr>
+        <w:pStyle w:val="Ttulo2"/>
         <w:rPr>
           <w:sz w:val="32"/>
           <w:szCs w:val="32"/>
         </w:rPr>
       </w:pPr>
-      <w:bookmarkStart w:id="20" w:name="_Toc501194223"/>
       <w:r>
         <w:rPr>
           <w:sz w:val="32"/>
           <w:szCs w:val="32"/>
         </w:rPr>
-        <w:t>5</w:t>
+        <w:t xml:space="preserve">      </w:t>
+      </w:r>
+      <w:r>
+        <w:rPr>
+          <w:sz w:val="32"/>
+          <w:szCs w:val="32"/>
+        </w:rPr>
+        <w:t>6</w:t>
       </w:r>
       <w:r>
         <w:rPr>
@@ -6342,7 +6180,7 @@
       </w:pPr>
     </w:p>
     <w:sectPr>
-      <w:footerReference w:type="default" r:id="rId11"/>
+      <w:footerReference w:type="default" r:id="rId12"/>
       <w:pgSz w:w="11906" w:h="16838"/>
       <w:pgMar w:top="1417" w:right="1701" w:bottom="1417" w:left="1701" w:header="708" w:footer="708" w:gutter="0"/>
       <w:pgNumType w:start="0"/>
@@ -6432,7 +6270,7 @@
         <w:sz w:val="28"/>
         <w:szCs w:val="28"/>
       </w:rPr>
-      <w:t>7</w:t>
+      <w:t>8</w:t>
     </w:r>
     <w:r>
       <w:rPr>
@@ -6707,6 +6545,232 @@
     </w:lvl>
   </w:abstractNum>
   <w:abstractNum w:abstractNumId="2" w15:restartNumberingAfterBreak="0">
+    <w:nsid w:val="39955960"/>
+    <w:multiLevelType w:val="hybridMultilevel"/>
+    <w:tmpl w:val="F41C58D8"/>
+    <w:lvl w:ilvl="0" w:tplc="0C0A0001">
+      <w:start w:val="1"/>
+      <w:numFmt w:val="bullet"/>
+      <w:lvlText w:val=""/>
+      <w:lvlJc w:val="left"/>
+      <w:pPr>
+        <w:ind w:left="1440" w:hanging="360"/>
+      </w:pPr>
+      <w:rPr>
+        <w:rFonts w:ascii="Symbol" w:hAnsi="Symbol" w:hint="default"/>
+      </w:rPr>
+    </w:lvl>
+    <w:lvl w:ilvl="1" w:tplc="0C0A0003" w:tentative="1">
+      <w:start w:val="1"/>
+      <w:numFmt w:val="bullet"/>
+      <w:lvlText w:val="o"/>
+      <w:lvlJc w:val="left"/>
+      <w:pPr>
+        <w:ind w:left="2160" w:hanging="360"/>
+      </w:pPr>
+      <w:rPr>
+        <w:rFonts w:ascii="Courier New" w:hAnsi="Courier New" w:cs="Courier New" w:hint="default"/>
+      </w:rPr>
+    </w:lvl>
+    <w:lvl w:ilvl="2" w:tplc="0C0A0005" w:tentative="1">
+      <w:start w:val="1"/>
+      <w:numFmt w:val="bullet"/>
+      <w:lvlText w:val=""/>
+      <w:lvlJc w:val="left"/>
+      <w:pPr>
+        <w:ind w:left="2880" w:hanging="360"/>
+      </w:pPr>
+      <w:rPr>
+        <w:rFonts w:ascii="Wingdings" w:hAnsi="Wingdings" w:hint="default"/>
+      </w:rPr>
+    </w:lvl>
+    <w:lvl w:ilvl="3" w:tplc="0C0A0001" w:tentative="1">
+      <w:start w:val="1"/>
+      <w:numFmt w:val="bullet"/>
+      <w:lvlText w:val=""/>
+      <w:lvlJc w:val="left"/>
+      <w:pPr>
+        <w:ind w:left="3600" w:hanging="360"/>
+      </w:pPr>
+      <w:rPr>
+        <w:rFonts w:ascii="Symbol" w:hAnsi="Symbol" w:hint="default"/>
+      </w:rPr>
+    </w:lvl>
+    <w:lvl w:ilvl="4" w:tplc="0C0A0003" w:tentative="1">
+      <w:start w:val="1"/>
+      <w:numFmt w:val="bullet"/>
+      <w:lvlText w:val="o"/>
+      <w:lvlJc w:val="left"/>
+      <w:pPr>
+        <w:ind w:left="4320" w:hanging="360"/>
+      </w:pPr>
+      <w:rPr>
+        <w:rFonts w:ascii="Courier New" w:hAnsi="Courier New" w:cs="Courier New" w:hint="default"/>
+      </w:rPr>
+    </w:lvl>
+    <w:lvl w:ilvl="5" w:tplc="0C0A0005" w:tentative="1">
+      <w:start w:val="1"/>
+      <w:numFmt w:val="bullet"/>
+      <w:lvlText w:val=""/>
+      <w:lvlJc w:val="left"/>
+      <w:pPr>
+        <w:ind w:left="5040" w:hanging="360"/>
+      </w:pPr>
+      <w:rPr>
+        <w:rFonts w:ascii="Wingdings" w:hAnsi="Wingdings" w:hint="default"/>
+      </w:rPr>
+    </w:lvl>
+    <w:lvl w:ilvl="6" w:tplc="0C0A0001" w:tentative="1">
+      <w:start w:val="1"/>
+      <w:numFmt w:val="bullet"/>
+      <w:lvlText w:val=""/>
+      <w:lvlJc w:val="left"/>
+      <w:pPr>
+        <w:ind w:left="5760" w:hanging="360"/>
+      </w:pPr>
+      <w:rPr>
+        <w:rFonts w:ascii="Symbol" w:hAnsi="Symbol" w:hint="default"/>
+      </w:rPr>
+    </w:lvl>
+    <w:lvl w:ilvl="7" w:tplc="0C0A0003" w:tentative="1">
+      <w:start w:val="1"/>
+      <w:numFmt w:val="bullet"/>
+      <w:lvlText w:val="o"/>
+      <w:lvlJc w:val="left"/>
+      <w:pPr>
+        <w:ind w:left="6480" w:hanging="360"/>
+      </w:pPr>
+      <w:rPr>
+        <w:rFonts w:ascii="Courier New" w:hAnsi="Courier New" w:cs="Courier New" w:hint="default"/>
+      </w:rPr>
+    </w:lvl>
+    <w:lvl w:ilvl="8" w:tplc="0C0A0005" w:tentative="1">
+      <w:start w:val="1"/>
+      <w:numFmt w:val="bullet"/>
+      <w:lvlText w:val=""/>
+      <w:lvlJc w:val="left"/>
+      <w:pPr>
+        <w:ind w:left="7200" w:hanging="360"/>
+      </w:pPr>
+      <w:rPr>
+        <w:rFonts w:ascii="Wingdings" w:hAnsi="Wingdings" w:hint="default"/>
+      </w:rPr>
+    </w:lvl>
+  </w:abstractNum>
+  <w:abstractNum w:abstractNumId="3" w15:restartNumberingAfterBreak="0">
+    <w:nsid w:val="4A9454A8"/>
+    <w:multiLevelType w:val="hybridMultilevel"/>
+    <w:tmpl w:val="0366CB10"/>
+    <w:lvl w:ilvl="0" w:tplc="0C0A0001">
+      <w:start w:val="1"/>
+      <w:numFmt w:val="bullet"/>
+      <w:lvlText w:val=""/>
+      <w:lvlJc w:val="left"/>
+      <w:pPr>
+        <w:ind w:left="720" w:hanging="360"/>
+      </w:pPr>
+      <w:rPr>
+        <w:rFonts w:ascii="Symbol" w:hAnsi="Symbol" w:hint="default"/>
+      </w:rPr>
+    </w:lvl>
+    <w:lvl w:ilvl="1" w:tplc="0C0A0003" w:tentative="1">
+      <w:start w:val="1"/>
+      <w:numFmt w:val="bullet"/>
+      <w:lvlText w:val="o"/>
+      <w:lvlJc w:val="left"/>
+      <w:pPr>
+        <w:ind w:left="1440" w:hanging="360"/>
+      </w:pPr>
+      <w:rPr>
+        <w:rFonts w:ascii="Courier New" w:hAnsi="Courier New" w:cs="Courier New" w:hint="default"/>
+      </w:rPr>
+    </w:lvl>
+    <w:lvl w:ilvl="2" w:tplc="0C0A0005" w:tentative="1">
+      <w:start w:val="1"/>
+      <w:numFmt w:val="bullet"/>
+      <w:lvlText w:val=""/>
+      <w:lvlJc w:val="left"/>
+      <w:pPr>
+        <w:ind w:left="2160" w:hanging="360"/>
+      </w:pPr>
+      <w:rPr>
+        <w:rFonts w:ascii="Wingdings" w:hAnsi="Wingdings" w:hint="default"/>
+      </w:rPr>
+    </w:lvl>
+    <w:lvl w:ilvl="3" w:tplc="0C0A0001" w:tentative="1">
+      <w:start w:val="1"/>
+      <w:numFmt w:val="bullet"/>
+      <w:lvlText w:val=""/>
+      <w:lvlJc w:val="left"/>
+      <w:pPr>
+        <w:ind w:left="2880" w:hanging="360"/>
+      </w:pPr>
+      <w:rPr>
+        <w:rFonts w:ascii="Symbol" w:hAnsi="Symbol" w:hint="default"/>
+      </w:rPr>
+    </w:lvl>
+    <w:lvl w:ilvl="4" w:tplc="0C0A0003" w:tentative="1">
+      <w:start w:val="1"/>
+      <w:numFmt w:val="bullet"/>
+      <w:lvlText w:val="o"/>
+      <w:lvlJc w:val="left"/>
+      <w:pPr>
+        <w:ind w:left="3600" w:hanging="360"/>
+      </w:pPr>
+      <w:rPr>
+        <w:rFonts w:ascii="Courier New" w:hAnsi="Courier New" w:cs="Courier New" w:hint="default"/>
+      </w:rPr>
+    </w:lvl>
+    <w:lvl w:ilvl="5" w:tplc="0C0A0005" w:tentative="1">
+      <w:start w:val="1"/>
+      <w:numFmt w:val="bullet"/>
+      <w:lvlText w:val=""/>
+      <w:lvlJc w:val="left"/>
+      <w:pPr>
+        <w:ind w:left="4320" w:hanging="360"/>
+      </w:pPr>
+      <w:rPr>
+        <w:rFonts w:ascii="Wingdings" w:hAnsi="Wingdings" w:hint="default"/>
+      </w:rPr>
+    </w:lvl>
+    <w:lvl w:ilvl="6" w:tplc="0C0A0001" w:tentative="1">
+      <w:start w:val="1"/>
+      <w:numFmt w:val="bullet"/>
+      <w:lvlText w:val=""/>
+      <w:lvlJc w:val="left"/>
+      <w:pPr>
+        <w:ind w:left="5040" w:hanging="360"/>
+      </w:pPr>
+      <w:rPr>
+        <w:rFonts w:ascii="Symbol" w:hAnsi="Symbol" w:hint="default"/>
+      </w:rPr>
+    </w:lvl>
+    <w:lvl w:ilvl="7" w:tplc="0C0A0003" w:tentative="1">
+      <w:start w:val="1"/>
+      <w:numFmt w:val="bullet"/>
+      <w:lvlText w:val="o"/>
+      <w:lvlJc w:val="left"/>
+      <w:pPr>
+        <w:ind w:left="5760" w:hanging="360"/>
+      </w:pPr>
+      <w:rPr>
+        <w:rFonts w:ascii="Courier New" w:hAnsi="Courier New" w:cs="Courier New" w:hint="default"/>
+      </w:rPr>
+    </w:lvl>
+    <w:lvl w:ilvl="8" w:tplc="0C0A0005" w:tentative="1">
+      <w:start w:val="1"/>
+      <w:numFmt w:val="bullet"/>
+      <w:lvlText w:val=""/>
+      <w:lvlJc w:val="left"/>
+      <w:pPr>
+        <w:ind w:left="6480" w:hanging="360"/>
+      </w:pPr>
+      <w:rPr>
+        <w:rFonts w:ascii="Wingdings" w:hAnsi="Wingdings" w:hint="default"/>
+      </w:rPr>
+    </w:lvl>
+  </w:abstractNum>
+  <w:abstractNum w:abstractNumId="4" w15:restartNumberingAfterBreak="0">
     <w:nsid w:val="4B2214BE"/>
     <w:multiLevelType w:val="hybridMultilevel"/>
     <w:tmpl w:val="7018B194"/>
@@ -6819,7 +6883,7 @@
       </w:rPr>
     </w:lvl>
   </w:abstractNum>
-  <w:abstractNum w:abstractNumId="3" w15:restartNumberingAfterBreak="0">
+  <w:abstractNum w:abstractNumId="5" w15:restartNumberingAfterBreak="0">
     <w:nsid w:val="525D6F9A"/>
     <w:multiLevelType w:val="hybridMultilevel"/>
     <w:tmpl w:val="AA46D4B8"/>
@@ -6932,7 +6996,7 @@
       </w:rPr>
     </w:lvl>
   </w:abstractNum>
-  <w:abstractNum w:abstractNumId="4" w15:restartNumberingAfterBreak="0">
+  <w:abstractNum w:abstractNumId="6" w15:restartNumberingAfterBreak="0">
     <w:nsid w:val="65FA6506"/>
     <w:multiLevelType w:val="hybridMultilevel"/>
     <w:tmpl w:val="206C35EA"/>
@@ -7045,7 +7109,120 @@
       </w:rPr>
     </w:lvl>
   </w:abstractNum>
-  <w:abstractNum w:abstractNumId="5" w15:restartNumberingAfterBreak="0">
+  <w:abstractNum w:abstractNumId="7" w15:restartNumberingAfterBreak="0">
+    <w:nsid w:val="6B804D52"/>
+    <w:multiLevelType w:val="hybridMultilevel"/>
+    <w:tmpl w:val="272AFB1C"/>
+    <w:lvl w:ilvl="0" w:tplc="0C0A0001">
+      <w:start w:val="1"/>
+      <w:numFmt w:val="bullet"/>
+      <w:lvlText w:val=""/>
+      <w:lvlJc w:val="left"/>
+      <w:pPr>
+        <w:ind w:left="720" w:hanging="360"/>
+      </w:pPr>
+      <w:rPr>
+        <w:rFonts w:ascii="Symbol" w:hAnsi="Symbol" w:hint="default"/>
+      </w:rPr>
+    </w:lvl>
+    <w:lvl w:ilvl="1" w:tplc="0C0A0003" w:tentative="1">
+      <w:start w:val="1"/>
+      <w:numFmt w:val="bullet"/>
+      <w:lvlText w:val="o"/>
+      <w:lvlJc w:val="left"/>
+      <w:pPr>
+        <w:ind w:left="1440" w:hanging="360"/>
+      </w:pPr>
+      <w:rPr>
+        <w:rFonts w:ascii="Courier New" w:hAnsi="Courier New" w:cs="Courier New" w:hint="default"/>
+      </w:rPr>
+    </w:lvl>
+    <w:lvl w:ilvl="2" w:tplc="0C0A0005" w:tentative="1">
+      <w:start w:val="1"/>
+      <w:numFmt w:val="bullet"/>
+      <w:lvlText w:val=""/>
+      <w:lvlJc w:val="left"/>
+      <w:pPr>
+        <w:ind w:left="2160" w:hanging="360"/>
+      </w:pPr>
+      <w:rPr>
+        <w:rFonts w:ascii="Wingdings" w:hAnsi="Wingdings" w:hint="default"/>
+      </w:rPr>
+    </w:lvl>
+    <w:lvl w:ilvl="3" w:tplc="0C0A0001" w:tentative="1">
+      <w:start w:val="1"/>
+      <w:numFmt w:val="bullet"/>
+      <w:lvlText w:val=""/>
+      <w:lvlJc w:val="left"/>
+      <w:pPr>
+        <w:ind w:left="2880" w:hanging="360"/>
+      </w:pPr>
+      <w:rPr>
+        <w:rFonts w:ascii="Symbol" w:hAnsi="Symbol" w:hint="default"/>
+      </w:rPr>
+    </w:lvl>
+    <w:lvl w:ilvl="4" w:tplc="0C0A0003" w:tentative="1">
+      <w:start w:val="1"/>
+      <w:numFmt w:val="bullet"/>
+      <w:lvlText w:val="o"/>
+      <w:lvlJc w:val="left"/>
+      <w:pPr>
+        <w:ind w:left="3600" w:hanging="360"/>
+      </w:pPr>
+      <w:rPr>
+        <w:rFonts w:ascii="Courier New" w:hAnsi="Courier New" w:cs="Courier New" w:hint="default"/>
+      </w:rPr>
+    </w:lvl>
+    <w:lvl w:ilvl="5" w:tplc="0C0A0005" w:tentative="1">
+      <w:start w:val="1"/>
+      <w:numFmt w:val="bullet"/>
+      <w:lvlText w:val=""/>
+      <w:lvlJc w:val="left"/>
+      <w:pPr>
+        <w:ind w:left="4320" w:hanging="360"/>
+      </w:pPr>
+      <w:rPr>
+        <w:rFonts w:ascii="Wingdings" w:hAnsi="Wingdings" w:hint="default"/>
+      </w:rPr>
+    </w:lvl>
+    <w:lvl w:ilvl="6" w:tplc="0C0A0001" w:tentative="1">
+      <w:start w:val="1"/>
+      <w:numFmt w:val="bullet"/>
+      <w:lvlText w:val=""/>
+      <w:lvlJc w:val="left"/>
+      <w:pPr>
+        <w:ind w:left="5040" w:hanging="360"/>
+      </w:pPr>
+      <w:rPr>
+        <w:rFonts w:ascii="Symbol" w:hAnsi="Symbol" w:hint="default"/>
+      </w:rPr>
+    </w:lvl>
+    <w:lvl w:ilvl="7" w:tplc="0C0A0003" w:tentative="1">
+      <w:start w:val="1"/>
+      <w:numFmt w:val="bullet"/>
+      <w:lvlText w:val="o"/>
+      <w:lvlJc w:val="left"/>
+      <w:pPr>
+        <w:ind w:left="5760" w:hanging="360"/>
+      </w:pPr>
+      <w:rPr>
+        <w:rFonts w:ascii="Courier New" w:hAnsi="Courier New" w:cs="Courier New" w:hint="default"/>
+      </w:rPr>
+    </w:lvl>
+    <w:lvl w:ilvl="8" w:tplc="0C0A0005" w:tentative="1">
+      <w:start w:val="1"/>
+      <w:numFmt w:val="bullet"/>
+      <w:lvlText w:val=""/>
+      <w:lvlJc w:val="left"/>
+      <w:pPr>
+        <w:ind w:left="6480" w:hanging="360"/>
+      </w:pPr>
+      <w:rPr>
+        <w:rFonts w:ascii="Wingdings" w:hAnsi="Wingdings" w:hint="default"/>
+      </w:rPr>
+    </w:lvl>
+  </w:abstractNum>
+  <w:abstractNum w:abstractNumId="8" w15:restartNumberingAfterBreak="0">
     <w:nsid w:val="6DB3362F"/>
     <w:multiLevelType w:val="multilevel"/>
     <w:tmpl w:val="B4524EC4"/>
@@ -7166,7 +7343,7 @@
       </w:rPr>
     </w:lvl>
   </w:abstractNum>
-  <w:abstractNum w:abstractNumId="6" w15:restartNumberingAfterBreak="0">
+  <w:abstractNum w:abstractNumId="9" w15:restartNumberingAfterBreak="0">
     <w:nsid w:val="7F9E2C9C"/>
     <w:multiLevelType w:val="hybridMultilevel"/>
     <w:tmpl w:val="AE301D1A"/>
@@ -7280,7 +7457,7 @@
     </w:lvl>
   </w:abstractNum>
   <w:num w:numId="1">
-    <w:abstractNumId w:val="5"/>
+    <w:abstractNumId w:val="8"/>
   </w:num>
   <w:num w:numId="2">
     <w:abstractNumId w:val="0"/>
@@ -7289,16 +7466,25 @@
     <w:abstractNumId w:val="1"/>
   </w:num>
   <w:num w:numId="4">
+    <w:abstractNumId w:val="6"/>
+  </w:num>
+  <w:num w:numId="5">
     <w:abstractNumId w:val="4"/>
   </w:num>
-  <w:num w:numId="5">
+  <w:num w:numId="6">
+    <w:abstractNumId w:val="5"/>
+  </w:num>
+  <w:num w:numId="7">
+    <w:abstractNumId w:val="9"/>
+  </w:num>
+  <w:num w:numId="8">
+    <w:abstractNumId w:val="3"/>
+  </w:num>
+  <w:num w:numId="9">
     <w:abstractNumId w:val="2"/>
   </w:num>
-  <w:num w:numId="6">
-    <w:abstractNumId w:val="3"/>
-  </w:num>
-  <w:num w:numId="7">
-    <w:abstractNumId w:val="6"/>
+  <w:num w:numId="10">
+    <w:abstractNumId w:val="7"/>
   </w:num>
 </w:numbering>
 </file>
@@ -8392,7 +8578,7 @@
 </file>
 
 <file path=customXml/itemProps2.xml><?xml version="1.0" encoding="utf-8"?>
-<ds:datastoreItem xmlns:ds="http://schemas.openxmlformats.org/officeDocument/2006/customXml" ds:itemID="{716FF959-E4C7-41DC-9D44-005F137BD09A}">
+<ds:datastoreItem xmlns:ds="http://schemas.openxmlformats.org/officeDocument/2006/customXml" ds:itemID="{81592B9F-5B11-4A13-A371-C375A8A87FE5}">
   <ds:schemaRefs>
     <ds:schemaRef ds:uri="http://schemas.openxmlformats.org/officeDocument/2006/bibliography"/>
   </ds:schemaRefs>

</xml_diff>